<commit_message>
[19/03 13:20] Se agregó la minuta del día y se corrigieron las anteriores pues decían Abril
</commit_message>
<xml_diff>
--- a/Scrum/minutas/2025-03-10 Sprint Planning 1.docx
+++ b/Scrum/minutas/2025-03-10 Sprint Planning 1.docx
@@ -11,7 +11,6 @@
           <w:b/>
         </w:rPr>
       </w:pPr>
-      <w:proofErr w:type="spellStart"/>
       <w:r>
         <w:rPr>
           <w:b/>
@@ -19,38 +18,19 @@
           <w:szCs w:val="32"/>
           <w:u w:val="single"/>
         </w:rPr>
-        <w:t>Minuta</w:t>
-      </w:r>
-      <w:proofErr w:type="spellEnd"/>
-      <w:r>
-        <w:rPr>
-          <w:b/>
-          <w:sz w:val="32"/>
-          <w:szCs w:val="32"/>
-          <w:u w:val="single"/>
-        </w:rPr>
-        <w:t xml:space="preserve"> Sprint Planning</w:t>
+        <w:t>Minuta Sprint Planning</w:t>
       </w:r>
     </w:p>
     <w:p>
       <w:pPr>
         <w:ind w:left="140"/>
       </w:pPr>
-      <w:proofErr w:type="spellStart"/>
       <w:r>
         <w:rPr>
           <w:color w:val="3E3E3E"/>
           <w:u w:val="single"/>
         </w:rPr>
-        <w:t>Minuta</w:t>
-      </w:r>
-      <w:proofErr w:type="spellEnd"/>
-      <w:r>
-        <w:rPr>
-          <w:color w:val="3E3E3E"/>
-          <w:u w:val="single"/>
-        </w:rPr>
-        <w:t xml:space="preserve"> No. </w:t>
+        <w:t xml:space="preserve">Minuta No. </w:t>
       </w:r>
       <w:r>
         <w:rPr>
@@ -79,7 +59,19 @@
         <w:rPr>
           <w:lang w:val="es-CR"/>
         </w:rPr>
-        <w:t>Fecha: 10 de abril de 2025</w:t>
+        <w:t xml:space="preserve">Fecha: 10 de </w:t>
+      </w:r>
+      <w:r>
+        <w:rPr>
+          <w:lang w:val="es-CR"/>
+        </w:rPr>
+        <w:t>marzo</w:t>
+      </w:r>
+      <w:r>
+        <w:rPr>
+          <w:lang w:val="es-CR"/>
+        </w:rPr>
+        <w:t xml:space="preserve"> de 2025</w:t>
       </w:r>
     </w:p>
     <w:p>
@@ -213,14 +205,12 @@
                 <w:b/>
               </w:rPr>
             </w:pPr>
-            <w:proofErr w:type="spellStart"/>
             <w:r>
               <w:rPr>
                 <w:b/>
               </w:rPr>
               <w:t>Colaborador</w:t>
             </w:r>
-            <w:proofErr w:type="spellEnd"/>
           </w:p>
         </w:tc>
         <w:tc>
@@ -352,7 +342,6 @@
                 <w:szCs w:val="24"/>
               </w:rPr>
             </w:pPr>
-            <w:proofErr w:type="spellStart"/>
             <w:r>
               <w:rPr>
                 <w:sz w:val="24"/>
@@ -360,7 +349,6 @@
               </w:rPr>
               <w:t>Presente</w:t>
             </w:r>
-            <w:proofErr w:type="spellEnd"/>
           </w:p>
         </w:tc>
         <w:tc>
@@ -459,7 +447,6 @@
                 <w:szCs w:val="24"/>
               </w:rPr>
             </w:pPr>
-            <w:proofErr w:type="spellStart"/>
             <w:r>
               <w:rPr>
                 <w:sz w:val="24"/>
@@ -467,7 +454,6 @@
               </w:rPr>
               <w:t>Presente</w:t>
             </w:r>
-            <w:proofErr w:type="spellEnd"/>
           </w:p>
         </w:tc>
         <w:tc>
@@ -566,7 +552,6 @@
                 <w:szCs w:val="24"/>
               </w:rPr>
             </w:pPr>
-            <w:proofErr w:type="spellStart"/>
             <w:r>
               <w:rPr>
                 <w:sz w:val="24"/>
@@ -574,7 +559,6 @@
               </w:rPr>
               <w:t>Presente</w:t>
             </w:r>
-            <w:proofErr w:type="spellEnd"/>
           </w:p>
         </w:tc>
         <w:tc>
@@ -673,7 +657,6 @@
                 <w:szCs w:val="24"/>
               </w:rPr>
             </w:pPr>
-            <w:proofErr w:type="spellStart"/>
             <w:r>
               <w:rPr>
                 <w:sz w:val="24"/>
@@ -681,7 +664,6 @@
               </w:rPr>
               <w:t>Presente</w:t>
             </w:r>
-            <w:proofErr w:type="spellEnd"/>
           </w:p>
         </w:tc>
         <w:tc>
@@ -944,14 +926,12 @@
                 <w:b/>
               </w:rPr>
             </w:pPr>
-            <w:proofErr w:type="spellStart"/>
             <w:r>
               <w:rPr>
                 <w:b/>
               </w:rPr>
               <w:t>Prioridad</w:t>
             </w:r>
-            <w:proofErr w:type="spellEnd"/>
           </w:p>
         </w:tc>
         <w:tc>
@@ -1012,28 +992,12 @@
                 <w:b/>
               </w:rPr>
             </w:pPr>
-            <w:proofErr w:type="spellStart"/>
             <w:r>
               <w:rPr>
                 <w:b/>
               </w:rPr>
-              <w:t>Criterios</w:t>
-            </w:r>
-            <w:proofErr w:type="spellEnd"/>
-            <w:r>
-              <w:rPr>
-                <w:b/>
-              </w:rPr>
-              <w:t xml:space="preserve"> de </w:t>
-            </w:r>
-            <w:proofErr w:type="spellStart"/>
-            <w:r>
-              <w:rPr>
-                <w:b/>
-              </w:rPr>
-              <w:t>Aceptación</w:t>
-            </w:r>
-            <w:proofErr w:type="spellEnd"/>
+              <w:t>Criterios de Aceptación</w:t>
+            </w:r>
           </w:p>
         </w:tc>
       </w:tr>
@@ -1430,27 +1394,7 @@
                 <w:szCs w:val="20"/>
                 <w:lang w:val="es-CR"/>
               </w:rPr>
-              <w:t xml:space="preserve">2. Al darle </w:t>
-            </w:r>
-            <w:proofErr w:type="spellStart"/>
-            <w:proofErr w:type="gramStart"/>
-            <w:r>
-              <w:rPr>
-                <w:sz w:val="20"/>
-                <w:szCs w:val="20"/>
-                <w:lang w:val="es-CR"/>
-              </w:rPr>
-              <w:t>click</w:t>
-            </w:r>
-            <w:proofErr w:type="spellEnd"/>
-            <w:proofErr w:type="gramEnd"/>
-            <w:r>
-              <w:rPr>
-                <w:sz w:val="20"/>
-                <w:szCs w:val="20"/>
-                <w:lang w:val="es-CR"/>
-              </w:rPr>
-              <w:t xml:space="preserve"> en editar a un cliente se debe precargar el nombre de contacto de emergencia en el input correspondiente.</w:t>
+              <w:t>2. Al darle click en editar a un cliente se debe precargar el nombre de contacto de emergencia en el input correspondiente.</w:t>
             </w:r>
           </w:p>
           <w:p>
@@ -1630,27 +1574,7 @@
                 <w:szCs w:val="20"/>
                 <w:lang w:val="es-CR"/>
               </w:rPr>
-              <w:t xml:space="preserve">1. Se debe ver un modal que muestre la opción de PDF y Excel al dar </w:t>
-            </w:r>
-            <w:proofErr w:type="spellStart"/>
-            <w:proofErr w:type="gramStart"/>
-            <w:r>
-              <w:rPr>
-                <w:sz w:val="20"/>
-                <w:szCs w:val="20"/>
-                <w:lang w:val="es-CR"/>
-              </w:rPr>
-              <w:t>click</w:t>
-            </w:r>
-            <w:proofErr w:type="spellEnd"/>
-            <w:proofErr w:type="gramEnd"/>
-            <w:r>
-              <w:rPr>
-                <w:sz w:val="20"/>
-                <w:szCs w:val="20"/>
-                <w:lang w:val="es-CR"/>
-              </w:rPr>
-              <w:t xml:space="preserve"> en Descargar.</w:t>
+              <w:t>1. Se debe ver un modal que muestre la opción de PDF y Excel al dar click en Descargar.</w:t>
             </w:r>
             <w:r>
               <w:rPr>
@@ -1659,25 +1583,7 @@
                 <w:lang w:val="es-CR"/>
               </w:rPr>
               <w:br/>
-              <w:t xml:space="preserve">2. Se debe poder </w:t>
-            </w:r>
-            <w:proofErr w:type="spellStart"/>
-            <w:r>
-              <w:rPr>
-                <w:sz w:val="20"/>
-                <w:szCs w:val="20"/>
-                <w:lang w:val="es-CR"/>
-              </w:rPr>
-              <w:t>clickear</w:t>
-            </w:r>
-            <w:proofErr w:type="spellEnd"/>
-            <w:r>
-              <w:rPr>
-                <w:sz w:val="20"/>
-                <w:szCs w:val="20"/>
-                <w:lang w:val="es-CR"/>
-              </w:rPr>
-              <w:t xml:space="preserve"> en cualquiera de las 2 opciones.</w:t>
+              <w:t>2. Se debe poder clickear en cualquiera de las 2 opciones.</w:t>
             </w:r>
           </w:p>
           <w:p>
@@ -4366,25 +4272,7 @@
                 <w:szCs w:val="20"/>
                 <w:lang w:val="es-CR"/>
               </w:rPr>
-              <w:t xml:space="preserve">1. Se debe poder obtener todas las medidas corporales almacenadas en </w:t>
-            </w:r>
-            <w:proofErr w:type="spellStart"/>
-            <w:r>
-              <w:rPr>
-                <w:sz w:val="20"/>
-                <w:szCs w:val="20"/>
-                <w:lang w:val="es-CR"/>
-              </w:rPr>
-              <w:t>tbMeasurement</w:t>
-            </w:r>
-            <w:proofErr w:type="spellEnd"/>
-            <w:r>
-              <w:rPr>
-                <w:sz w:val="20"/>
-                <w:szCs w:val="20"/>
-                <w:lang w:val="es-CR"/>
-              </w:rPr>
-              <w:t>.</w:t>
+              <w:t>1. Se debe poder obtener todas las medidas corporales almacenadas en tbMeasurement.</w:t>
             </w:r>
             <w:r>
               <w:rPr>
@@ -4402,43 +4290,7 @@
                 <w:lang w:val="es-CR"/>
               </w:rPr>
               <w:br/>
-              <w:t xml:space="preserve"> 3. El </w:t>
-            </w:r>
-            <w:proofErr w:type="spellStart"/>
-            <w:r>
-              <w:rPr>
-                <w:sz w:val="20"/>
-                <w:szCs w:val="20"/>
-                <w:lang w:val="es-CR"/>
-              </w:rPr>
-              <w:t>stored</w:t>
-            </w:r>
-            <w:proofErr w:type="spellEnd"/>
-            <w:r>
-              <w:rPr>
-                <w:sz w:val="20"/>
-                <w:szCs w:val="20"/>
-                <w:lang w:val="es-CR"/>
-              </w:rPr>
-              <w:t xml:space="preserve"> </w:t>
-            </w:r>
-            <w:proofErr w:type="spellStart"/>
-            <w:r>
-              <w:rPr>
-                <w:sz w:val="20"/>
-                <w:szCs w:val="20"/>
-                <w:lang w:val="es-CR"/>
-              </w:rPr>
-              <w:t>procedure</w:t>
-            </w:r>
-            <w:proofErr w:type="spellEnd"/>
-            <w:r>
-              <w:rPr>
-                <w:sz w:val="20"/>
-                <w:szCs w:val="20"/>
-                <w:lang w:val="es-CR"/>
-              </w:rPr>
-              <w:t xml:space="preserve"> debe retornar los datos en un formato correcto.</w:t>
+              <w:t xml:space="preserve"> 3. El stored procedure debe retornar los datos en un formato correcto.</w:t>
             </w:r>
           </w:p>
         </w:tc>
@@ -5028,103 +4880,7 @@
                 <w:sz w:val="20"/>
                 <w:szCs w:val="20"/>
               </w:rPr>
-              <w:t xml:space="preserve">3. Si </w:t>
-            </w:r>
-            <w:proofErr w:type="spellStart"/>
-            <w:r>
-              <w:rPr>
-                <w:sz w:val="20"/>
-                <w:szCs w:val="20"/>
-              </w:rPr>
-              <w:t>el</w:t>
-            </w:r>
-            <w:proofErr w:type="spellEnd"/>
-            <w:r>
-              <w:rPr>
-                <w:sz w:val="20"/>
-                <w:szCs w:val="20"/>
-              </w:rPr>
-              <w:t xml:space="preserve"> </w:t>
-            </w:r>
-            <w:proofErr w:type="spellStart"/>
-            <w:r>
-              <w:rPr>
-                <w:sz w:val="20"/>
-                <w:szCs w:val="20"/>
-              </w:rPr>
-              <w:t>usuario</w:t>
-            </w:r>
-            <w:proofErr w:type="spellEnd"/>
-            <w:r>
-              <w:rPr>
-                <w:sz w:val="20"/>
-                <w:szCs w:val="20"/>
-              </w:rPr>
-              <w:t xml:space="preserve"> </w:t>
-            </w:r>
-            <w:proofErr w:type="spellStart"/>
-            <w:r>
-              <w:rPr>
-                <w:sz w:val="20"/>
-                <w:szCs w:val="20"/>
-              </w:rPr>
-              <w:t>cancela</w:t>
-            </w:r>
-            <w:proofErr w:type="spellEnd"/>
-            <w:r>
-              <w:rPr>
-                <w:sz w:val="20"/>
-                <w:szCs w:val="20"/>
-              </w:rPr>
-              <w:t xml:space="preserve">, la </w:t>
-            </w:r>
-            <w:proofErr w:type="spellStart"/>
-            <w:r>
-              <w:rPr>
-                <w:sz w:val="20"/>
-                <w:szCs w:val="20"/>
-              </w:rPr>
-              <w:t>medida</w:t>
-            </w:r>
-            <w:proofErr w:type="spellEnd"/>
-            <w:r>
-              <w:rPr>
-                <w:sz w:val="20"/>
-                <w:szCs w:val="20"/>
-              </w:rPr>
-              <w:t xml:space="preserve"> no </w:t>
-            </w:r>
-            <w:proofErr w:type="spellStart"/>
-            <w:r>
-              <w:rPr>
-                <w:sz w:val="20"/>
-                <w:szCs w:val="20"/>
-              </w:rPr>
-              <w:t>debe</w:t>
-            </w:r>
-            <w:proofErr w:type="spellEnd"/>
-            <w:r>
-              <w:rPr>
-                <w:sz w:val="20"/>
-                <w:szCs w:val="20"/>
-              </w:rPr>
-              <w:t xml:space="preserve"> </w:t>
-            </w:r>
-            <w:proofErr w:type="spellStart"/>
-            <w:r>
-              <w:rPr>
-                <w:sz w:val="20"/>
-                <w:szCs w:val="20"/>
-              </w:rPr>
-              <w:t>eliminarse</w:t>
-            </w:r>
-            <w:proofErr w:type="spellEnd"/>
-            <w:r>
-              <w:rPr>
-                <w:sz w:val="20"/>
-                <w:szCs w:val="20"/>
-              </w:rPr>
-              <w:t>.</w:t>
+              <w:t>3. Si el usuario cancela, la medida no debe eliminarse.</w:t>
             </w:r>
           </w:p>
         </w:tc>
@@ -5494,87 +5250,7 @@
                 <w:sz w:val="20"/>
                 <w:szCs w:val="20"/>
               </w:rPr>
-              <w:t xml:space="preserve">2. El modal </w:t>
-            </w:r>
-            <w:proofErr w:type="spellStart"/>
-            <w:r>
-              <w:rPr>
-                <w:sz w:val="20"/>
-                <w:szCs w:val="20"/>
-              </w:rPr>
-              <w:t>debe</w:t>
-            </w:r>
-            <w:proofErr w:type="spellEnd"/>
-            <w:r>
-              <w:rPr>
-                <w:sz w:val="20"/>
-                <w:szCs w:val="20"/>
-              </w:rPr>
-              <w:t xml:space="preserve"> </w:t>
-            </w:r>
-            <w:proofErr w:type="spellStart"/>
-            <w:r>
-              <w:rPr>
-                <w:sz w:val="20"/>
-                <w:szCs w:val="20"/>
-              </w:rPr>
-              <w:t>cerrarse</w:t>
-            </w:r>
-            <w:proofErr w:type="spellEnd"/>
-            <w:r>
-              <w:rPr>
-                <w:sz w:val="20"/>
-                <w:szCs w:val="20"/>
-              </w:rPr>
-              <w:t xml:space="preserve"> </w:t>
-            </w:r>
-            <w:proofErr w:type="spellStart"/>
-            <w:r>
-              <w:rPr>
-                <w:sz w:val="20"/>
-                <w:szCs w:val="20"/>
-              </w:rPr>
-              <w:t>correctamente</w:t>
-            </w:r>
-            <w:proofErr w:type="spellEnd"/>
-            <w:r>
-              <w:rPr>
-                <w:sz w:val="20"/>
-                <w:szCs w:val="20"/>
-              </w:rPr>
-              <w:t xml:space="preserve"> </w:t>
-            </w:r>
-            <w:proofErr w:type="spellStart"/>
-            <w:r>
-              <w:rPr>
-                <w:sz w:val="20"/>
-                <w:szCs w:val="20"/>
-              </w:rPr>
-              <w:t>cuando</w:t>
-            </w:r>
-            <w:proofErr w:type="spellEnd"/>
-            <w:r>
-              <w:rPr>
-                <w:sz w:val="20"/>
-                <w:szCs w:val="20"/>
-              </w:rPr>
-              <w:t xml:space="preserve"> se </w:t>
-            </w:r>
-            <w:proofErr w:type="spellStart"/>
-            <w:r>
-              <w:rPr>
-                <w:sz w:val="20"/>
-                <w:szCs w:val="20"/>
-              </w:rPr>
-              <w:t>indique</w:t>
-            </w:r>
-            <w:proofErr w:type="spellEnd"/>
-            <w:r>
-              <w:rPr>
-                <w:sz w:val="20"/>
-                <w:szCs w:val="20"/>
-              </w:rPr>
-              <w:t>.</w:t>
+              <w:t>2. El modal debe cerrarse correctamente cuando se indique.</w:t>
             </w:r>
           </w:p>
         </w:tc>
@@ -6298,25 +5974,7 @@
                 <w:szCs w:val="20"/>
                 <w:lang w:val="es-CR"/>
               </w:rPr>
-              <w:t xml:space="preserve">1.El ícono de "Plantillas" debe aparecer en la </w:t>
-            </w:r>
-            <w:proofErr w:type="spellStart"/>
-            <w:r>
-              <w:rPr>
-                <w:sz w:val="20"/>
-                <w:szCs w:val="20"/>
-                <w:lang w:val="es-CR"/>
-              </w:rPr>
-              <w:t>sidebar</w:t>
-            </w:r>
-            <w:proofErr w:type="spellEnd"/>
-            <w:r>
-              <w:rPr>
-                <w:sz w:val="20"/>
-                <w:szCs w:val="20"/>
-                <w:lang w:val="es-CR"/>
-              </w:rPr>
-              <w:t>.</w:t>
+              <w:t>1.El ícono de "Plantillas" debe aparecer en la sidebar.</w:t>
             </w:r>
           </w:p>
           <w:p>
@@ -6418,17 +6076,8 @@
                 <w:sz w:val="20"/>
                 <w:szCs w:val="20"/>
               </w:rPr>
-              <w:t xml:space="preserve">Leer Plantilla de </w:t>
-            </w:r>
-            <w:proofErr w:type="spellStart"/>
-            <w:r>
-              <w:rPr>
-                <w:sz w:val="20"/>
-                <w:szCs w:val="20"/>
-              </w:rPr>
-              <w:t>Notificación</w:t>
-            </w:r>
-            <w:proofErr w:type="spellEnd"/>
+              <w:t>Leer Plantilla de Notificación</w:t>
+            </w:r>
           </w:p>
         </w:tc>
         <w:tc>
@@ -6607,17 +6256,8 @@
                 <w:sz w:val="20"/>
                 <w:szCs w:val="20"/>
               </w:rPr>
-              <w:t xml:space="preserve">Crear Plantilla de </w:t>
-            </w:r>
-            <w:proofErr w:type="spellStart"/>
-            <w:r>
-              <w:rPr>
-                <w:sz w:val="20"/>
-                <w:szCs w:val="20"/>
-              </w:rPr>
-              <w:t>Notificación</w:t>
-            </w:r>
-            <w:proofErr w:type="spellEnd"/>
+              <w:t>Crear Plantilla de Notificación</w:t>
+            </w:r>
           </w:p>
         </w:tc>
         <w:tc>
@@ -6961,7 +6601,6 @@
         </w:rPr>
         <w:tab/>
       </w:r>
-      <w:proofErr w:type="spellStart"/>
       <w:r>
         <w:rPr>
           <w:b/>
@@ -6969,29 +6608,8 @@
           <w:sz w:val="24"/>
           <w:szCs w:val="24"/>
         </w:rPr>
-        <w:t>Desglose</w:t>
+        <w:t>Desglose de Tareas</w:t>
       </w:r>
-      <w:proofErr w:type="spellEnd"/>
-      <w:r>
-        <w:rPr>
-          <w:b/>
-          <w:color w:val="1F1F1F"/>
-          <w:sz w:val="24"/>
-          <w:szCs w:val="24"/>
-        </w:rPr>
-        <w:t xml:space="preserve"> de </w:t>
-      </w:r>
-      <w:proofErr w:type="spellStart"/>
-      <w:r>
-        <w:rPr>
-          <w:b/>
-          <w:color w:val="1F1F1F"/>
-          <w:sz w:val="24"/>
-          <w:szCs w:val="24"/>
-        </w:rPr>
-        <w:t>Tareas</w:t>
-      </w:r>
-      <w:proofErr w:type="spellEnd"/>
     </w:p>
     <w:tbl>
       <w:tblPr>
@@ -7115,81 +6733,47 @@
                 <w:color w:val="1F1F1F"/>
               </w:rPr>
             </w:pPr>
-            <w:proofErr w:type="spellStart"/>
             <w:r>
               <w:rPr>
                 <w:b/>
                 <w:color w:val="1F1F1F"/>
               </w:rPr>
-              <w:t>Asignado</w:t>
-            </w:r>
-            <w:proofErr w:type="spellEnd"/>
-            <w:r>
+              <w:t>Asignado a</w:t>
+            </w:r>
+          </w:p>
+        </w:tc>
+        <w:tc>
+          <w:tcPr>
+            <w:tcW w:w="2010" w:type="dxa"/>
+            <w:tcBorders>
+              <w:top w:val="single" w:sz="6" w:space="0" w:color="000000"/>
+              <w:left w:val="nil"/>
+              <w:bottom w:val="single" w:sz="6" w:space="0" w:color="000000"/>
+              <w:right w:val="single" w:sz="6" w:space="0" w:color="000000"/>
+            </w:tcBorders>
+            <w:shd w:val="clear" w:color="auto" w:fill="D1D1D1"/>
+            <w:tcMar>
+              <w:top w:w="0" w:type="dxa"/>
+              <w:left w:w="100" w:type="dxa"/>
+              <w:bottom w:w="0" w:type="dxa"/>
+              <w:right w:w="100" w:type="dxa"/>
+            </w:tcMar>
+          </w:tcPr>
+          <w:p>
+            <w:pPr>
+              <w:spacing w:before="240" w:after="240"/>
+              <w:jc w:val="center"/>
               <w:rPr>
                 <w:b/>
                 <w:color w:val="1F1F1F"/>
               </w:rPr>
-              <w:t xml:space="preserve"> a</w:t>
-            </w:r>
-          </w:p>
-        </w:tc>
-        <w:tc>
-          <w:tcPr>
-            <w:tcW w:w="2010" w:type="dxa"/>
-            <w:tcBorders>
-              <w:top w:val="single" w:sz="6" w:space="0" w:color="000000"/>
-              <w:left w:val="nil"/>
-              <w:bottom w:val="single" w:sz="6" w:space="0" w:color="000000"/>
-              <w:right w:val="single" w:sz="6" w:space="0" w:color="000000"/>
-            </w:tcBorders>
-            <w:shd w:val="clear" w:color="auto" w:fill="D1D1D1"/>
-            <w:tcMar>
-              <w:top w:w="0" w:type="dxa"/>
-              <w:left w:w="100" w:type="dxa"/>
-              <w:bottom w:w="0" w:type="dxa"/>
-              <w:right w:w="100" w:type="dxa"/>
-            </w:tcMar>
-          </w:tcPr>
-          <w:p>
-            <w:pPr>
-              <w:spacing w:before="240" w:after="240"/>
-              <w:jc w:val="center"/>
+            </w:pPr>
+            <w:r>
               <w:rPr>
                 <w:b/>
                 <w:color w:val="1F1F1F"/>
               </w:rPr>
-            </w:pPr>
-            <w:proofErr w:type="spellStart"/>
-            <w:r>
-              <w:rPr>
-                <w:b/>
-                <w:color w:val="1F1F1F"/>
-              </w:rPr>
-              <w:t>Estimación</w:t>
-            </w:r>
-            <w:proofErr w:type="spellEnd"/>
-            <w:r>
-              <w:rPr>
-                <w:b/>
-                <w:color w:val="1F1F1F"/>
-              </w:rPr>
-              <w:t xml:space="preserve"> (</w:t>
-            </w:r>
-            <w:proofErr w:type="spellStart"/>
-            <w:r>
-              <w:rPr>
-                <w:b/>
-                <w:color w:val="1F1F1F"/>
-              </w:rPr>
-              <w:t>hrs</w:t>
-            </w:r>
-            <w:proofErr w:type="spellEnd"/>
-            <w:r>
-              <w:rPr>
-                <w:b/>
-                <w:color w:val="1F1F1F"/>
-              </w:rPr>
-              <w:t>)</w:t>
+              <w:t>Estimación (hrs)</w:t>
             </w:r>
           </w:p>
         </w:tc>
@@ -7267,39 +6851,8 @@
                 <w:szCs w:val="24"/>
                 <w:lang w:val="es-CR"/>
               </w:rPr>
-              <w:t xml:space="preserve">Agregar columna </w:t>
-            </w:r>
-            <w:proofErr w:type="spellStart"/>
-            <w:r>
-              <w:rPr>
-                <w:color w:val="1F1F1F"/>
-                <w:sz w:val="24"/>
-                <w:szCs w:val="24"/>
-                <w:lang w:val="es-CR"/>
-              </w:rPr>
-              <w:t>nameEmergencyContact</w:t>
-            </w:r>
-            <w:proofErr w:type="spellEnd"/>
-            <w:r>
-              <w:rPr>
-                <w:color w:val="1F1F1F"/>
-                <w:sz w:val="24"/>
-                <w:szCs w:val="24"/>
-                <w:lang w:val="es-CR"/>
-              </w:rPr>
-              <w:t xml:space="preserve"> en la </w:t>
-            </w:r>
-            <w:proofErr w:type="spellStart"/>
-            <w:r>
-              <w:rPr>
-                <w:color w:val="1F1F1F"/>
-                <w:sz w:val="24"/>
-                <w:szCs w:val="24"/>
-                <w:lang w:val="es-CR"/>
-              </w:rPr>
-              <w:t>tbClient</w:t>
-            </w:r>
-            <w:proofErr w:type="spellEnd"/>
+              <w:t>Agregar columna nameEmergencyContact en la tbClient</w:t>
+            </w:r>
           </w:p>
         </w:tc>
         <w:tc>
@@ -7448,39 +7001,8 @@
                 <w:szCs w:val="24"/>
                 <w:lang w:val="es-CR"/>
               </w:rPr>
-              <w:t xml:space="preserve">Agregar propiedad </w:t>
-            </w:r>
-            <w:proofErr w:type="spellStart"/>
-            <w:r>
-              <w:rPr>
-                <w:color w:val="1F1F1F"/>
-                <w:sz w:val="24"/>
-                <w:szCs w:val="24"/>
-                <w:lang w:val="es-CR"/>
-              </w:rPr>
-              <w:t>nameEmergencyContact</w:t>
-            </w:r>
-            <w:proofErr w:type="spellEnd"/>
-            <w:r>
-              <w:rPr>
-                <w:color w:val="1F1F1F"/>
-                <w:sz w:val="24"/>
-                <w:szCs w:val="24"/>
-                <w:lang w:val="es-CR"/>
-              </w:rPr>
-              <w:t xml:space="preserve"> al modelo de </w:t>
-            </w:r>
-            <w:proofErr w:type="spellStart"/>
-            <w:r>
-              <w:rPr>
-                <w:color w:val="1F1F1F"/>
-                <w:sz w:val="24"/>
-                <w:szCs w:val="24"/>
-                <w:lang w:val="es-CR"/>
-              </w:rPr>
-              <w:t>backend</w:t>
-            </w:r>
-            <w:proofErr w:type="spellEnd"/>
+              <w:t>Agregar propiedad nameEmergencyContact al modelo de backend</w:t>
+            </w:r>
           </w:p>
         </w:tc>
         <w:tc>
@@ -7629,47 +7151,7 @@
                 <w:szCs w:val="24"/>
                 <w:lang w:val="es-CR"/>
               </w:rPr>
-              <w:t xml:space="preserve">Agregar </w:t>
-            </w:r>
-            <w:proofErr w:type="spellStart"/>
-            <w:r>
-              <w:rPr>
-                <w:color w:val="1F1F1F"/>
-                <w:sz w:val="24"/>
-                <w:szCs w:val="24"/>
-                <w:lang w:val="es-CR"/>
-              </w:rPr>
-              <w:t>nameEmergencyContact</w:t>
-            </w:r>
-            <w:proofErr w:type="spellEnd"/>
-            <w:r>
-              <w:rPr>
-                <w:color w:val="1F1F1F"/>
-                <w:sz w:val="24"/>
-                <w:szCs w:val="24"/>
-                <w:lang w:val="es-CR"/>
-              </w:rPr>
-              <w:t xml:space="preserve"> en </w:t>
-            </w:r>
-            <w:proofErr w:type="spellStart"/>
-            <w:r>
-              <w:rPr>
-                <w:color w:val="1F1F1F"/>
-                <w:sz w:val="24"/>
-                <w:szCs w:val="24"/>
-                <w:lang w:val="es-CR"/>
-              </w:rPr>
-              <w:t>endpoint</w:t>
-            </w:r>
-            <w:proofErr w:type="spellEnd"/>
-            <w:r>
-              <w:rPr>
-                <w:color w:val="1F1F1F"/>
-                <w:sz w:val="24"/>
-                <w:szCs w:val="24"/>
-                <w:lang w:val="es-CR"/>
-              </w:rPr>
-              <w:t xml:space="preserve"> para agregar nuevo cliente</w:t>
+              <w:t>Agregar nameEmergencyContact en endpoint para agregar nuevo cliente</w:t>
             </w:r>
           </w:p>
         </w:tc>
@@ -7819,47 +7301,7 @@
                 <w:szCs w:val="24"/>
                 <w:lang w:val="es-CR"/>
               </w:rPr>
-              <w:t xml:space="preserve">Agregar </w:t>
-            </w:r>
-            <w:proofErr w:type="spellStart"/>
-            <w:r>
-              <w:rPr>
-                <w:color w:val="1F1F1F"/>
-                <w:sz w:val="24"/>
-                <w:szCs w:val="24"/>
-                <w:lang w:val="es-CR"/>
-              </w:rPr>
-              <w:t>nameEmergencyContact</w:t>
-            </w:r>
-            <w:proofErr w:type="spellEnd"/>
-            <w:r>
-              <w:rPr>
-                <w:color w:val="1F1F1F"/>
-                <w:sz w:val="24"/>
-                <w:szCs w:val="24"/>
-                <w:lang w:val="es-CR"/>
-              </w:rPr>
-              <w:t xml:space="preserve"> en </w:t>
-            </w:r>
-            <w:proofErr w:type="spellStart"/>
-            <w:r>
-              <w:rPr>
-                <w:color w:val="1F1F1F"/>
-                <w:sz w:val="24"/>
-                <w:szCs w:val="24"/>
-                <w:lang w:val="es-CR"/>
-              </w:rPr>
-              <w:t>endpoint</w:t>
-            </w:r>
-            <w:proofErr w:type="spellEnd"/>
-            <w:r>
-              <w:rPr>
-                <w:color w:val="1F1F1F"/>
-                <w:sz w:val="24"/>
-                <w:szCs w:val="24"/>
-                <w:lang w:val="es-CR"/>
-              </w:rPr>
-              <w:t xml:space="preserve"> para actualizar un cliente</w:t>
+              <w:t>Agregar nameEmergencyContact en endpoint para actualizar un cliente</w:t>
             </w:r>
           </w:p>
         </w:tc>
@@ -8001,52 +7443,14 @@
                 <w:szCs w:val="24"/>
               </w:rPr>
             </w:pPr>
-            <w:proofErr w:type="spellStart"/>
-            <w:r>
-              <w:rPr>
-                <w:color w:val="1F1F1F"/>
-                <w:sz w:val="24"/>
-                <w:szCs w:val="24"/>
-              </w:rPr>
-              <w:t>Agregar</w:t>
-            </w:r>
-            <w:proofErr w:type="spellEnd"/>
-            <w:r>
-              <w:rPr>
-                <w:color w:val="1F1F1F"/>
-                <w:sz w:val="24"/>
-                <w:szCs w:val="24"/>
-              </w:rPr>
-              <w:t xml:space="preserve"> </w:t>
-            </w:r>
-            <w:proofErr w:type="spellStart"/>
-            <w:r>
-              <w:rPr>
-                <w:color w:val="1F1F1F"/>
-                <w:sz w:val="24"/>
-                <w:szCs w:val="24"/>
-              </w:rPr>
-              <w:t>nameEmergencyContact</w:t>
-            </w:r>
-            <w:proofErr w:type="spellEnd"/>
-            <w:r>
-              <w:rPr>
-                <w:color w:val="1F1F1F"/>
-                <w:sz w:val="24"/>
-                <w:szCs w:val="24"/>
-              </w:rPr>
-              <w:t xml:space="preserve"> a la consulta del stored procedure </w:t>
-            </w:r>
-            <w:proofErr w:type="spellStart"/>
-            <w:r>
-              <w:rPr>
-                <w:color w:val="1F1F1F"/>
-                <w:sz w:val="24"/>
-                <w:szCs w:val="24"/>
-              </w:rPr>
-              <w:t>getClient</w:t>
-            </w:r>
-            <w:proofErr w:type="spellEnd"/>
+            <w:r>
+              <w:rPr>
+                <w:color w:val="1F1F1F"/>
+                <w:sz w:val="24"/>
+                <w:szCs w:val="24"/>
+              </w:rPr>
+              <w:t>Agregar nameEmergencyContact a la consulta del stored procedure getClient</w:t>
+            </w:r>
           </w:p>
         </w:tc>
         <w:tc>
@@ -8187,52 +7591,14 @@
                 <w:szCs w:val="24"/>
               </w:rPr>
             </w:pPr>
-            <w:proofErr w:type="spellStart"/>
-            <w:r>
-              <w:rPr>
-                <w:color w:val="1F1F1F"/>
-                <w:sz w:val="24"/>
-                <w:szCs w:val="24"/>
-              </w:rPr>
-              <w:t>Modificar</w:t>
-            </w:r>
-            <w:proofErr w:type="spellEnd"/>
-            <w:r>
-              <w:rPr>
-                <w:color w:val="1F1F1F"/>
-                <w:sz w:val="24"/>
-                <w:szCs w:val="24"/>
-              </w:rPr>
-              <w:t xml:space="preserve"> la consulta del stored procedure </w:t>
-            </w:r>
-            <w:proofErr w:type="spellStart"/>
-            <w:r>
-              <w:rPr>
-                <w:color w:val="1F1F1F"/>
-                <w:sz w:val="24"/>
-                <w:szCs w:val="24"/>
-              </w:rPr>
-              <w:t>addClient</w:t>
-            </w:r>
-            <w:proofErr w:type="spellEnd"/>
-            <w:r>
-              <w:rPr>
-                <w:color w:val="1F1F1F"/>
-                <w:sz w:val="24"/>
-                <w:szCs w:val="24"/>
-              </w:rPr>
-              <w:t xml:space="preserve"> con </w:t>
-            </w:r>
-            <w:proofErr w:type="spellStart"/>
-            <w:r>
-              <w:rPr>
-                <w:color w:val="1F1F1F"/>
-                <w:sz w:val="24"/>
-                <w:szCs w:val="24"/>
-              </w:rPr>
-              <w:t>nameEmergencyContact</w:t>
-            </w:r>
-            <w:proofErr w:type="spellEnd"/>
+            <w:r>
+              <w:rPr>
+                <w:color w:val="1F1F1F"/>
+                <w:sz w:val="24"/>
+                <w:szCs w:val="24"/>
+              </w:rPr>
+              <w:t>Modificar la consulta del stored procedure addClient con nameEmergencyContact</w:t>
+            </w:r>
           </w:p>
         </w:tc>
         <w:tc>
@@ -8373,52 +7739,14 @@
                 <w:szCs w:val="24"/>
               </w:rPr>
             </w:pPr>
-            <w:proofErr w:type="spellStart"/>
-            <w:r>
-              <w:rPr>
-                <w:color w:val="1F1F1F"/>
-                <w:sz w:val="24"/>
-                <w:szCs w:val="24"/>
-              </w:rPr>
-              <w:t>Modificar</w:t>
-            </w:r>
-            <w:proofErr w:type="spellEnd"/>
-            <w:r>
-              <w:rPr>
-                <w:color w:val="1F1F1F"/>
-                <w:sz w:val="24"/>
-                <w:szCs w:val="24"/>
-              </w:rPr>
-              <w:t xml:space="preserve"> la consulta del stored procedure </w:t>
-            </w:r>
-            <w:proofErr w:type="spellStart"/>
-            <w:r>
-              <w:rPr>
-                <w:color w:val="1F1F1F"/>
-                <w:sz w:val="24"/>
-                <w:szCs w:val="24"/>
-              </w:rPr>
-              <w:t>updateClient</w:t>
-            </w:r>
-            <w:proofErr w:type="spellEnd"/>
-            <w:r>
-              <w:rPr>
-                <w:color w:val="1F1F1F"/>
-                <w:sz w:val="24"/>
-                <w:szCs w:val="24"/>
-              </w:rPr>
-              <w:t xml:space="preserve"> con </w:t>
-            </w:r>
-            <w:proofErr w:type="spellStart"/>
-            <w:r>
-              <w:rPr>
-                <w:color w:val="1F1F1F"/>
-                <w:sz w:val="24"/>
-                <w:szCs w:val="24"/>
-              </w:rPr>
-              <w:t>nameEmergencyContact</w:t>
-            </w:r>
-            <w:proofErr w:type="spellEnd"/>
+            <w:r>
+              <w:rPr>
+                <w:color w:val="1F1F1F"/>
+                <w:sz w:val="24"/>
+                <w:szCs w:val="24"/>
+              </w:rPr>
+              <w:t>Modificar la consulta del stored procedure updateClient con nameEmergencyContact</w:t>
+            </w:r>
           </w:p>
         </w:tc>
         <w:tc>
@@ -8567,27 +7895,7 @@
                 <w:szCs w:val="24"/>
                 <w:lang w:val="es-CR"/>
               </w:rPr>
-              <w:t xml:space="preserve">Agregar propiedad </w:t>
-            </w:r>
-            <w:proofErr w:type="spellStart"/>
-            <w:r>
-              <w:rPr>
-                <w:color w:val="1F1F1F"/>
-                <w:sz w:val="24"/>
-                <w:szCs w:val="24"/>
-                <w:lang w:val="es-CR"/>
-              </w:rPr>
-              <w:t>nameEmergencyContact</w:t>
-            </w:r>
-            <w:proofErr w:type="spellEnd"/>
-            <w:r>
-              <w:rPr>
-                <w:color w:val="1F1F1F"/>
-                <w:sz w:val="24"/>
-                <w:szCs w:val="24"/>
-                <w:lang w:val="es-CR"/>
-              </w:rPr>
-              <w:t xml:space="preserve"> al modelo en cliente</w:t>
+              <w:t>Agregar propiedad nameEmergencyContact al modelo en cliente</w:t>
             </w:r>
           </w:p>
         </w:tc>
@@ -8730,70 +8038,14 @@
                 <w:szCs w:val="24"/>
               </w:rPr>
             </w:pPr>
-            <w:proofErr w:type="spellStart"/>
-            <w:r>
-              <w:rPr>
-                <w:color w:val="1F1F1F"/>
-                <w:sz w:val="24"/>
-                <w:szCs w:val="24"/>
-              </w:rPr>
-              <w:t>Agregar</w:t>
-            </w:r>
-            <w:proofErr w:type="spellEnd"/>
-            <w:r>
-              <w:rPr>
-                <w:color w:val="1F1F1F"/>
-                <w:sz w:val="24"/>
-                <w:szCs w:val="24"/>
-              </w:rPr>
-              <w:t xml:space="preserve"> input </w:t>
-            </w:r>
-            <w:proofErr w:type="spellStart"/>
-            <w:r>
-              <w:rPr>
-                <w:color w:val="1F1F1F"/>
-                <w:sz w:val="24"/>
-                <w:szCs w:val="24"/>
-              </w:rPr>
-              <w:t>nameEmergencyContact</w:t>
-            </w:r>
-            <w:proofErr w:type="spellEnd"/>
-            <w:r>
-              <w:rPr>
-                <w:color w:val="1F1F1F"/>
-                <w:sz w:val="24"/>
-                <w:szCs w:val="24"/>
-              </w:rPr>
-              <w:t xml:space="preserve"> al </w:t>
-            </w:r>
-            <w:proofErr w:type="spellStart"/>
-            <w:r>
-              <w:rPr>
-                <w:color w:val="1F1F1F"/>
-                <w:sz w:val="24"/>
-                <w:szCs w:val="24"/>
-              </w:rPr>
-              <w:t>formulario</w:t>
-            </w:r>
-            <w:proofErr w:type="spellEnd"/>
-            <w:r>
-              <w:rPr>
-                <w:color w:val="1F1F1F"/>
-                <w:sz w:val="24"/>
-                <w:szCs w:val="24"/>
-              </w:rPr>
-              <w:t xml:space="preserve"> de </w:t>
-            </w:r>
-            <w:proofErr w:type="spellStart"/>
-            <w:r>
-              <w:rPr>
-                <w:color w:val="1F1F1F"/>
-                <w:sz w:val="24"/>
-                <w:szCs w:val="24"/>
-              </w:rPr>
-              <w:t>cliente</w:t>
-            </w:r>
-            <w:proofErr w:type="spellEnd"/>
+            <w:r>
+              <w:rPr>
+                <w:color w:val="1F1F1F"/>
+                <w:sz w:val="24"/>
+                <w:szCs w:val="24"/>
+              </w:rPr>
+              <w:t>Agregar input nameEmergencyContact al formulario de cliente</w:t>
+            </w:r>
           </w:p>
         </w:tc>
         <w:tc>
@@ -8942,27 +8194,7 @@
                 <w:szCs w:val="24"/>
                 <w:lang w:val="es-CR"/>
               </w:rPr>
-              <w:t xml:space="preserve">Agregar dato </w:t>
-            </w:r>
-            <w:proofErr w:type="spellStart"/>
-            <w:r>
-              <w:rPr>
-                <w:color w:val="1F1F1F"/>
-                <w:sz w:val="24"/>
-                <w:szCs w:val="24"/>
-                <w:lang w:val="es-CR"/>
-              </w:rPr>
-              <w:t>nameEmergencyContact</w:t>
-            </w:r>
-            <w:proofErr w:type="spellEnd"/>
-            <w:r>
-              <w:rPr>
-                <w:color w:val="1F1F1F"/>
-                <w:sz w:val="24"/>
-                <w:szCs w:val="24"/>
-                <w:lang w:val="es-CR"/>
-              </w:rPr>
-              <w:t xml:space="preserve"> al ver más información de un cliente</w:t>
+              <w:t>Agregar dato nameEmergencyContact al ver más información de un cliente</w:t>
             </w:r>
           </w:p>
         </w:tc>
@@ -9112,39 +8344,8 @@
                 <w:szCs w:val="24"/>
                 <w:lang w:val="es-CR"/>
               </w:rPr>
-              <w:t xml:space="preserve">Cambiar el nombre hacia </w:t>
-            </w:r>
-            <w:proofErr w:type="spellStart"/>
-            <w:r>
-              <w:rPr>
-                <w:color w:val="1F1F1F"/>
-                <w:sz w:val="24"/>
-                <w:szCs w:val="24"/>
-                <w:lang w:val="es-CR"/>
-              </w:rPr>
-              <w:t>phoneNumberContactEmergency</w:t>
-            </w:r>
-            <w:proofErr w:type="spellEnd"/>
-            <w:r>
-              <w:rPr>
-                <w:color w:val="1F1F1F"/>
-                <w:sz w:val="24"/>
-                <w:szCs w:val="24"/>
-                <w:lang w:val="es-CR"/>
-              </w:rPr>
-              <w:t xml:space="preserve"> en </w:t>
-            </w:r>
-            <w:proofErr w:type="spellStart"/>
-            <w:r>
-              <w:rPr>
-                <w:color w:val="1F1F1F"/>
-                <w:sz w:val="24"/>
-                <w:szCs w:val="24"/>
-                <w:lang w:val="es-CR"/>
-              </w:rPr>
-              <w:t>tbClient</w:t>
-            </w:r>
-            <w:proofErr w:type="spellEnd"/>
+              <w:t>Cambiar el nombre hacia phoneNumberContactEmergency en tbClient</w:t>
+            </w:r>
           </w:p>
         </w:tc>
         <w:tc>
@@ -9285,52 +8486,14 @@
                 <w:szCs w:val="24"/>
               </w:rPr>
             </w:pPr>
-            <w:proofErr w:type="spellStart"/>
-            <w:r>
-              <w:rPr>
-                <w:color w:val="1F1F1F"/>
-                <w:sz w:val="24"/>
-                <w:szCs w:val="24"/>
-              </w:rPr>
-              <w:t>Cambiar</w:t>
-            </w:r>
-            <w:proofErr w:type="spellEnd"/>
-            <w:r>
-              <w:rPr>
-                <w:color w:val="1F1F1F"/>
-                <w:sz w:val="24"/>
-                <w:szCs w:val="24"/>
-              </w:rPr>
-              <w:t xml:space="preserve"> stored procedure </w:t>
-            </w:r>
-            <w:proofErr w:type="spellStart"/>
-            <w:r>
-              <w:rPr>
-                <w:color w:val="1F1F1F"/>
-                <w:sz w:val="24"/>
-                <w:szCs w:val="24"/>
-              </w:rPr>
-              <w:t>getClient</w:t>
-            </w:r>
-            <w:proofErr w:type="spellEnd"/>
-            <w:r>
-              <w:rPr>
-                <w:color w:val="1F1F1F"/>
-                <w:sz w:val="24"/>
-                <w:szCs w:val="24"/>
-              </w:rPr>
-              <w:t xml:space="preserve"> con </w:t>
-            </w:r>
-            <w:proofErr w:type="spellStart"/>
-            <w:r>
-              <w:rPr>
-                <w:color w:val="1F1F1F"/>
-                <w:sz w:val="24"/>
-                <w:szCs w:val="24"/>
-              </w:rPr>
-              <w:t>phoneNumberContactEmergency</w:t>
-            </w:r>
-            <w:proofErr w:type="spellEnd"/>
+            <w:r>
+              <w:rPr>
+                <w:color w:val="1F1F1F"/>
+                <w:sz w:val="24"/>
+                <w:szCs w:val="24"/>
+              </w:rPr>
+              <w:t>Cambiar stored procedure getClient con phoneNumberContactEmergency</w:t>
+            </w:r>
           </w:p>
         </w:tc>
         <w:tc>
@@ -9471,52 +8634,14 @@
                 <w:szCs w:val="24"/>
               </w:rPr>
             </w:pPr>
-            <w:proofErr w:type="spellStart"/>
-            <w:r>
-              <w:rPr>
-                <w:color w:val="1F1F1F"/>
-                <w:sz w:val="24"/>
-                <w:szCs w:val="24"/>
-              </w:rPr>
-              <w:t>Cambiar</w:t>
-            </w:r>
-            <w:proofErr w:type="spellEnd"/>
-            <w:r>
-              <w:rPr>
-                <w:color w:val="1F1F1F"/>
-                <w:sz w:val="24"/>
-                <w:szCs w:val="24"/>
-              </w:rPr>
-              <w:t xml:space="preserve"> stored procedure </w:t>
-            </w:r>
-            <w:proofErr w:type="spellStart"/>
-            <w:r>
-              <w:rPr>
-                <w:color w:val="1F1F1F"/>
-                <w:sz w:val="24"/>
-                <w:szCs w:val="24"/>
-              </w:rPr>
-              <w:t>addClient</w:t>
-            </w:r>
-            <w:proofErr w:type="spellEnd"/>
-            <w:r>
-              <w:rPr>
-                <w:color w:val="1F1F1F"/>
-                <w:sz w:val="24"/>
-                <w:szCs w:val="24"/>
-              </w:rPr>
-              <w:t xml:space="preserve"> con </w:t>
-            </w:r>
-            <w:proofErr w:type="spellStart"/>
-            <w:r>
-              <w:rPr>
-                <w:color w:val="1F1F1F"/>
-                <w:sz w:val="24"/>
-                <w:szCs w:val="24"/>
-              </w:rPr>
-              <w:t>phoneNumberContactEmergency</w:t>
-            </w:r>
-            <w:proofErr w:type="spellEnd"/>
+            <w:r>
+              <w:rPr>
+                <w:color w:val="1F1F1F"/>
+                <w:sz w:val="24"/>
+                <w:szCs w:val="24"/>
+              </w:rPr>
+              <w:t>Cambiar stored procedure addClient con phoneNumberContactEmergency</w:t>
+            </w:r>
           </w:p>
         </w:tc>
         <w:tc>
@@ -9657,52 +8782,14 @@
                 <w:szCs w:val="24"/>
               </w:rPr>
             </w:pPr>
-            <w:proofErr w:type="spellStart"/>
-            <w:r>
-              <w:rPr>
-                <w:color w:val="1F1F1F"/>
-                <w:sz w:val="24"/>
-                <w:szCs w:val="24"/>
-              </w:rPr>
-              <w:t>Cambiar</w:t>
-            </w:r>
-            <w:proofErr w:type="spellEnd"/>
-            <w:r>
-              <w:rPr>
-                <w:color w:val="1F1F1F"/>
-                <w:sz w:val="24"/>
-                <w:szCs w:val="24"/>
-              </w:rPr>
-              <w:t xml:space="preserve"> stored procedure </w:t>
-            </w:r>
-            <w:proofErr w:type="spellStart"/>
-            <w:r>
-              <w:rPr>
-                <w:color w:val="1F1F1F"/>
-                <w:sz w:val="24"/>
-                <w:szCs w:val="24"/>
-              </w:rPr>
-              <w:t>updateClient</w:t>
-            </w:r>
-            <w:proofErr w:type="spellEnd"/>
-            <w:r>
-              <w:rPr>
-                <w:color w:val="1F1F1F"/>
-                <w:sz w:val="24"/>
-                <w:szCs w:val="24"/>
-              </w:rPr>
-              <w:t xml:space="preserve"> con </w:t>
-            </w:r>
-            <w:proofErr w:type="spellStart"/>
-            <w:r>
-              <w:rPr>
-                <w:color w:val="1F1F1F"/>
-                <w:sz w:val="24"/>
-                <w:szCs w:val="24"/>
-              </w:rPr>
-              <w:t>phoneNumberContactEmergency</w:t>
-            </w:r>
-            <w:proofErr w:type="spellEnd"/>
+            <w:r>
+              <w:rPr>
+                <w:color w:val="1F1F1F"/>
+                <w:sz w:val="24"/>
+                <w:szCs w:val="24"/>
+              </w:rPr>
+              <w:t>Cambiar stored procedure updateClient con phoneNumberContactEmergency</w:t>
+            </w:r>
           </w:p>
         </w:tc>
         <w:tc>
@@ -9843,52 +8930,14 @@
                 <w:szCs w:val="24"/>
               </w:rPr>
             </w:pPr>
-            <w:proofErr w:type="spellStart"/>
-            <w:r>
-              <w:rPr>
-                <w:color w:val="1F1F1F"/>
-                <w:sz w:val="24"/>
-                <w:szCs w:val="24"/>
-              </w:rPr>
-              <w:t>Cambiar</w:t>
-            </w:r>
-            <w:proofErr w:type="spellEnd"/>
-            <w:r>
-              <w:rPr>
-                <w:color w:val="1F1F1F"/>
-                <w:sz w:val="24"/>
-                <w:szCs w:val="24"/>
-              </w:rPr>
-              <w:t xml:space="preserve"> </w:t>
-            </w:r>
-            <w:proofErr w:type="spellStart"/>
-            <w:r>
-              <w:rPr>
-                <w:color w:val="1F1F1F"/>
-                <w:sz w:val="24"/>
-                <w:szCs w:val="24"/>
-              </w:rPr>
-              <w:t>modelo</w:t>
-            </w:r>
-            <w:proofErr w:type="spellEnd"/>
-            <w:r>
-              <w:rPr>
-                <w:color w:val="1F1F1F"/>
-                <w:sz w:val="24"/>
-                <w:szCs w:val="24"/>
-              </w:rPr>
-              <w:t xml:space="preserve"> de backend con </w:t>
-            </w:r>
-            <w:proofErr w:type="spellStart"/>
-            <w:r>
-              <w:rPr>
-                <w:color w:val="1F1F1F"/>
-                <w:sz w:val="24"/>
-                <w:szCs w:val="24"/>
-              </w:rPr>
-              <w:t>phoneNumberContactEmergency</w:t>
-            </w:r>
-            <w:proofErr w:type="spellEnd"/>
+            <w:r>
+              <w:rPr>
+                <w:color w:val="1F1F1F"/>
+                <w:sz w:val="24"/>
+                <w:szCs w:val="24"/>
+              </w:rPr>
+              <w:t>Cambiar modelo de backend con phoneNumberContactEmergency</w:t>
+            </w:r>
           </w:p>
         </w:tc>
         <w:tc>
@@ -10037,19 +9086,8 @@
                 <w:szCs w:val="24"/>
                 <w:lang w:val="es-CR"/>
               </w:rPr>
-              <w:t xml:space="preserve">Cambiar modelo en cliente con </w:t>
-            </w:r>
-            <w:proofErr w:type="spellStart"/>
-            <w:r>
-              <w:rPr>
-                <w:color w:val="1F1F1F"/>
-                <w:sz w:val="24"/>
-                <w:szCs w:val="24"/>
-                <w:lang w:val="es-CR"/>
-              </w:rPr>
-              <w:t>phoneNumberContactEmergency</w:t>
-            </w:r>
-            <w:proofErr w:type="spellEnd"/>
+              <w:t>Cambiar modelo en cliente con phoneNumberContactEmergency</w:t>
+            </w:r>
           </w:p>
         </w:tc>
         <w:tc>
@@ -10649,27 +9687,7 @@
                 <w:szCs w:val="24"/>
                 <w:lang w:val="es-CR"/>
               </w:rPr>
-              <w:t xml:space="preserve">Investigar exportación </w:t>
-            </w:r>
-            <w:proofErr w:type="spellStart"/>
-            <w:r>
-              <w:rPr>
-                <w:color w:val="1F1F1F"/>
-                <w:sz w:val="24"/>
-                <w:szCs w:val="24"/>
-                <w:lang w:val="es-CR"/>
-              </w:rPr>
-              <w:t>exportación</w:t>
-            </w:r>
-            <w:proofErr w:type="spellEnd"/>
-            <w:r>
-              <w:rPr>
-                <w:color w:val="1F1F1F"/>
-                <w:sz w:val="24"/>
-                <w:szCs w:val="24"/>
-                <w:lang w:val="es-CR"/>
-              </w:rPr>
-              <w:t xml:space="preserve"> a Excel</w:t>
+              <w:t>Investigar exportación exportación a Excel</w:t>
             </w:r>
           </w:p>
         </w:tc>
@@ -10962,25 +9980,14 @@
                 <w:lang w:val="es-CR"/>
               </w:rPr>
             </w:pPr>
-            <w:proofErr w:type="gramStart"/>
-            <w:r>
-              <w:rPr>
-                <w:color w:val="1F1F1F"/>
-                <w:sz w:val="24"/>
-                <w:szCs w:val="24"/>
-                <w:lang w:val="es-CR"/>
-              </w:rPr>
-              <w:t>Asegurar</w:t>
-            </w:r>
-            <w:proofErr w:type="gramEnd"/>
-            <w:r>
-              <w:rPr>
-                <w:color w:val="1F1F1F"/>
-                <w:sz w:val="24"/>
-                <w:szCs w:val="24"/>
-                <w:lang w:val="es-CR"/>
-              </w:rPr>
-              <w:t xml:space="preserve"> que el reporte tenga el formato esperado</w:t>
+            <w:r>
+              <w:rPr>
+                <w:color w:val="1F1F1F"/>
+                <w:sz w:val="24"/>
+                <w:szCs w:val="24"/>
+                <w:lang w:val="es-CR"/>
+              </w:rPr>
+              <w:t>Asegurar que el reporte tenga el formato esperado</w:t>
             </w:r>
           </w:p>
         </w:tc>
@@ -11573,25 +10580,14 @@
                 <w:lang w:val="es-CR"/>
               </w:rPr>
             </w:pPr>
-            <w:proofErr w:type="gramStart"/>
-            <w:r>
-              <w:rPr>
-                <w:color w:val="1F1F1F"/>
-                <w:sz w:val="24"/>
-                <w:szCs w:val="24"/>
-                <w:lang w:val="es-CR"/>
-              </w:rPr>
-              <w:t>Asegurar</w:t>
-            </w:r>
-            <w:proofErr w:type="gramEnd"/>
-            <w:r>
-              <w:rPr>
-                <w:color w:val="1F1F1F"/>
-                <w:sz w:val="24"/>
-                <w:szCs w:val="24"/>
-                <w:lang w:val="es-CR"/>
-              </w:rPr>
-              <w:t xml:space="preserve"> que el reporte tenga el formato esperado</w:t>
+            <w:r>
+              <w:rPr>
+                <w:color w:val="1F1F1F"/>
+                <w:sz w:val="24"/>
+                <w:szCs w:val="24"/>
+                <w:lang w:val="es-CR"/>
+              </w:rPr>
+              <w:t>Asegurar que el reporte tenga el formato esperado</w:t>
             </w:r>
           </w:p>
         </w:tc>
@@ -12185,25 +11181,14 @@
                 <w:lang w:val="es-CR"/>
               </w:rPr>
             </w:pPr>
-            <w:proofErr w:type="gramStart"/>
-            <w:r>
-              <w:rPr>
-                <w:color w:val="1F1F1F"/>
-                <w:sz w:val="24"/>
-                <w:szCs w:val="24"/>
-                <w:lang w:val="es-CR"/>
-              </w:rPr>
-              <w:t>Asegurar</w:t>
-            </w:r>
-            <w:proofErr w:type="gramEnd"/>
-            <w:r>
-              <w:rPr>
-                <w:color w:val="1F1F1F"/>
-                <w:sz w:val="24"/>
-                <w:szCs w:val="24"/>
-                <w:lang w:val="es-CR"/>
-              </w:rPr>
-              <w:t xml:space="preserve"> que el reporte tenga el formato esperado</w:t>
+            <w:r>
+              <w:rPr>
+                <w:color w:val="1F1F1F"/>
+                <w:sz w:val="24"/>
+                <w:szCs w:val="24"/>
+                <w:lang w:val="es-CR"/>
+              </w:rPr>
+              <w:t>Asegurar que el reporte tenga el formato esperado</w:t>
             </w:r>
           </w:p>
         </w:tc>
@@ -12821,25 +11806,14 @@
                 <w:lang w:val="es-CR"/>
               </w:rPr>
             </w:pPr>
-            <w:proofErr w:type="gramStart"/>
-            <w:r>
-              <w:rPr>
-                <w:color w:val="1F1F1F"/>
-                <w:sz w:val="24"/>
-                <w:szCs w:val="24"/>
-                <w:lang w:val="es-CR"/>
-              </w:rPr>
-              <w:t>Asegurar</w:t>
-            </w:r>
-            <w:proofErr w:type="gramEnd"/>
-            <w:r>
-              <w:rPr>
-                <w:color w:val="1F1F1F"/>
-                <w:sz w:val="24"/>
-                <w:szCs w:val="24"/>
-                <w:lang w:val="es-CR"/>
-              </w:rPr>
-              <w:t xml:space="preserve"> que el reporte tenga el formato esperado</w:t>
+            <w:r>
+              <w:rPr>
+                <w:color w:val="1F1F1F"/>
+                <w:sz w:val="24"/>
+                <w:szCs w:val="24"/>
+                <w:lang w:val="es-CR"/>
+              </w:rPr>
+              <w:t>Asegurar que el reporte tenga el formato esperado</w:t>
             </w:r>
           </w:p>
         </w:tc>
@@ -13433,25 +12407,14 @@
                 <w:lang w:val="es-CR"/>
               </w:rPr>
             </w:pPr>
-            <w:proofErr w:type="gramStart"/>
-            <w:r>
-              <w:rPr>
-                <w:color w:val="1F1F1F"/>
-                <w:sz w:val="24"/>
-                <w:szCs w:val="24"/>
-                <w:lang w:val="es-CR"/>
-              </w:rPr>
-              <w:t>Asegurar</w:t>
-            </w:r>
-            <w:proofErr w:type="gramEnd"/>
-            <w:r>
-              <w:rPr>
-                <w:color w:val="1F1F1F"/>
-                <w:sz w:val="24"/>
-                <w:szCs w:val="24"/>
-                <w:lang w:val="es-CR"/>
-              </w:rPr>
-              <w:t xml:space="preserve"> que el reporte tenga el formato esperado</w:t>
+            <w:r>
+              <w:rPr>
+                <w:color w:val="1F1F1F"/>
+                <w:sz w:val="24"/>
+                <w:szCs w:val="24"/>
+                <w:lang w:val="es-CR"/>
+              </w:rPr>
+              <w:t>Asegurar que el reporte tenga el formato esperado</w:t>
             </w:r>
           </w:p>
         </w:tc>
@@ -14064,25 +13027,14 @@
                 <w:lang w:val="es-CR"/>
               </w:rPr>
             </w:pPr>
-            <w:proofErr w:type="gramStart"/>
-            <w:r>
-              <w:rPr>
-                <w:color w:val="1F1F1F"/>
-                <w:sz w:val="24"/>
-                <w:szCs w:val="24"/>
-                <w:lang w:val="es-CR"/>
-              </w:rPr>
-              <w:t>Asegurar</w:t>
-            </w:r>
-            <w:proofErr w:type="gramEnd"/>
-            <w:r>
-              <w:rPr>
-                <w:color w:val="1F1F1F"/>
-                <w:sz w:val="24"/>
-                <w:szCs w:val="24"/>
-                <w:lang w:val="es-CR"/>
-              </w:rPr>
-              <w:t xml:space="preserve"> que el reporte tenga el formato esperado</w:t>
+            <w:r>
+              <w:rPr>
+                <w:color w:val="1F1F1F"/>
+                <w:sz w:val="24"/>
+                <w:szCs w:val="24"/>
+                <w:lang w:val="es-CR"/>
+              </w:rPr>
+              <w:t>Asegurar que el reporte tenga el formato esperado</w:t>
             </w:r>
           </w:p>
         </w:tc>
@@ -14698,25 +13650,14 @@
                 <w:lang w:val="es-CR"/>
               </w:rPr>
             </w:pPr>
-            <w:proofErr w:type="gramStart"/>
-            <w:r>
-              <w:rPr>
-                <w:color w:val="1F1F1F"/>
-                <w:sz w:val="24"/>
-                <w:szCs w:val="24"/>
-                <w:lang w:val="es-CR"/>
-              </w:rPr>
-              <w:t>Asegurar</w:t>
-            </w:r>
-            <w:proofErr w:type="gramEnd"/>
-            <w:r>
-              <w:rPr>
-                <w:color w:val="1F1F1F"/>
-                <w:sz w:val="24"/>
-                <w:szCs w:val="24"/>
-                <w:lang w:val="es-CR"/>
-              </w:rPr>
-              <w:t xml:space="preserve"> que el reporte tenga el formato esperado</w:t>
+            <w:r>
+              <w:rPr>
+                <w:color w:val="1F1F1F"/>
+                <w:sz w:val="24"/>
+                <w:szCs w:val="24"/>
+                <w:lang w:val="es-CR"/>
+              </w:rPr>
+              <w:t>Asegurar que el reporte tenga el formato esperado</w:t>
             </w:r>
           </w:p>
         </w:tc>
@@ -15320,25 +14261,14 @@
                 <w:lang w:val="es-CR"/>
               </w:rPr>
             </w:pPr>
-            <w:proofErr w:type="gramStart"/>
-            <w:r>
-              <w:rPr>
-                <w:color w:val="1F1F1F"/>
-                <w:sz w:val="24"/>
-                <w:szCs w:val="24"/>
-                <w:lang w:val="es-CR"/>
-              </w:rPr>
-              <w:t>Asegurar</w:t>
-            </w:r>
-            <w:proofErr w:type="gramEnd"/>
-            <w:r>
-              <w:rPr>
-                <w:color w:val="1F1F1F"/>
-                <w:sz w:val="24"/>
-                <w:szCs w:val="24"/>
-                <w:lang w:val="es-CR"/>
-              </w:rPr>
-              <w:t xml:space="preserve"> que el reporte tenga el formato esperado</w:t>
+            <w:r>
+              <w:rPr>
+                <w:color w:val="1F1F1F"/>
+                <w:sz w:val="24"/>
+                <w:szCs w:val="24"/>
+                <w:lang w:val="es-CR"/>
+              </w:rPr>
+              <w:t>Asegurar que el reporte tenga el formato esperado</w:t>
             </w:r>
           </w:p>
         </w:tc>
@@ -15778,27 +14708,7 @@
                 <w:szCs w:val="24"/>
                 <w:lang w:val="es-CR"/>
               </w:rPr>
-              <w:t>Agregar efectos visuales en botones (</w:t>
-            </w:r>
-            <w:proofErr w:type="spellStart"/>
-            <w:r>
-              <w:rPr>
-                <w:color w:val="1F1F1F"/>
-                <w:sz w:val="24"/>
-                <w:szCs w:val="24"/>
-                <w:lang w:val="es-CR"/>
-              </w:rPr>
-              <w:t>hover</w:t>
-            </w:r>
-            <w:proofErr w:type="spellEnd"/>
-            <w:r>
-              <w:rPr>
-                <w:color w:val="1F1F1F"/>
-                <w:sz w:val="24"/>
-                <w:szCs w:val="24"/>
-                <w:lang w:val="es-CR"/>
-              </w:rPr>
-              <w:t>)</w:t>
+              <w:t>Agregar efectos visuales en botones (hover)</w:t>
             </w:r>
           </w:p>
         </w:tc>
@@ -16354,27 +15264,7 @@
                 <w:szCs w:val="24"/>
                 <w:lang w:val="es-CR"/>
               </w:rPr>
-              <w:t xml:space="preserve">Hacer que el botón cambie de color cuando el usuario pase el </w:t>
-            </w:r>
-            <w:proofErr w:type="gramStart"/>
-            <w:r>
-              <w:rPr>
-                <w:color w:val="1F1F1F"/>
-                <w:sz w:val="24"/>
-                <w:szCs w:val="24"/>
-                <w:lang w:val="es-CR"/>
-              </w:rPr>
-              <w:t>mouse</w:t>
-            </w:r>
-            <w:proofErr w:type="gramEnd"/>
-            <w:r>
-              <w:rPr>
-                <w:color w:val="1F1F1F"/>
-                <w:sz w:val="24"/>
-                <w:szCs w:val="24"/>
-                <w:lang w:val="es-CR"/>
-              </w:rPr>
-              <w:t xml:space="preserve"> sobre él.</w:t>
+              <w:t>Hacer que el botón cambie de color cuando el usuario pase el mouse sobre él.</w:t>
             </w:r>
           </w:p>
         </w:tc>
@@ -16659,21 +15549,8 @@
                 <w:szCs w:val="24"/>
                 <w:lang w:val="es-CR"/>
               </w:rPr>
-              <w:t xml:space="preserve">Hacer que el botón redirija a la vista de Medidas Corporales al hacerle </w:t>
-            </w:r>
-            <w:proofErr w:type="spellStart"/>
-            <w:proofErr w:type="gramStart"/>
-            <w:r>
-              <w:rPr>
-                <w:color w:val="1F1F1F"/>
-                <w:sz w:val="24"/>
-                <w:szCs w:val="24"/>
-                <w:lang w:val="es-CR"/>
-              </w:rPr>
-              <w:t>click</w:t>
-            </w:r>
-            <w:proofErr w:type="spellEnd"/>
-            <w:proofErr w:type="gramEnd"/>
+              <w:t>Hacer que el botón redirija a la vista de Medidas Corporales al hacerle click</w:t>
+            </w:r>
           </w:p>
         </w:tc>
         <w:tc>
@@ -16991,19 +15868,8 @@
                 <w:szCs w:val="24"/>
                 <w:lang w:val="es-CR"/>
               </w:rPr>
-              <w:t xml:space="preserve">Implementar el filtrar por fecha de medición en </w:t>
-            </w:r>
-            <w:proofErr w:type="spellStart"/>
-            <w:r>
-              <w:rPr>
-                <w:color w:val="1F1F1F"/>
-                <w:sz w:val="24"/>
-                <w:szCs w:val="24"/>
-                <w:lang w:val="es-CR"/>
-              </w:rPr>
-              <w:t>tbMeasurement</w:t>
-            </w:r>
-            <w:proofErr w:type="spellEnd"/>
+              <w:t>Implementar el filtrar por fecha de medición en tbMeasurement</w:t>
+            </w:r>
           </w:p>
         </w:tc>
         <w:tc>
@@ -17152,59 +16018,8 @@
                 <w:szCs w:val="24"/>
                 <w:lang w:val="es-CR"/>
               </w:rPr>
-              <w:t xml:space="preserve">Crear el </w:t>
-            </w:r>
-            <w:proofErr w:type="spellStart"/>
-            <w:r>
-              <w:rPr>
-                <w:color w:val="1F1F1F"/>
-                <w:sz w:val="24"/>
-                <w:szCs w:val="24"/>
-                <w:lang w:val="es-CR"/>
-              </w:rPr>
-              <w:t>stored</w:t>
-            </w:r>
-            <w:proofErr w:type="spellEnd"/>
-            <w:r>
-              <w:rPr>
-                <w:color w:val="1F1F1F"/>
-                <w:sz w:val="24"/>
-                <w:szCs w:val="24"/>
-                <w:lang w:val="es-CR"/>
-              </w:rPr>
-              <w:t xml:space="preserve"> </w:t>
-            </w:r>
-            <w:proofErr w:type="spellStart"/>
-            <w:r>
-              <w:rPr>
-                <w:color w:val="1F1F1F"/>
-                <w:sz w:val="24"/>
-                <w:szCs w:val="24"/>
-                <w:lang w:val="es-CR"/>
-              </w:rPr>
-              <w:t>procedure</w:t>
-            </w:r>
-            <w:proofErr w:type="spellEnd"/>
-            <w:r>
-              <w:rPr>
-                <w:color w:val="1F1F1F"/>
-                <w:sz w:val="24"/>
-                <w:szCs w:val="24"/>
-                <w:lang w:val="es-CR"/>
-              </w:rPr>
-              <w:t xml:space="preserve"> para leer de </w:t>
-            </w:r>
-            <w:proofErr w:type="spellStart"/>
-            <w:r>
-              <w:rPr>
-                <w:color w:val="1F1F1F"/>
-                <w:sz w:val="24"/>
-                <w:szCs w:val="24"/>
-                <w:lang w:val="es-CR"/>
-              </w:rPr>
-              <w:t>tbMeasurement</w:t>
-            </w:r>
-            <w:proofErr w:type="spellEnd"/>
+              <w:t>Crear el stored procedure para leer de tbMeasurement</w:t>
+            </w:r>
           </w:p>
         </w:tc>
         <w:tc>
@@ -17353,19 +16168,8 @@
                 <w:szCs w:val="24"/>
                 <w:lang w:val="es-CR"/>
               </w:rPr>
-              <w:t xml:space="preserve">Mensaje de confirmación al crear medidas corporales en </w:t>
-            </w:r>
-            <w:proofErr w:type="spellStart"/>
-            <w:r>
-              <w:rPr>
-                <w:color w:val="1F1F1F"/>
-                <w:sz w:val="24"/>
-                <w:szCs w:val="24"/>
-                <w:lang w:val="es-CR"/>
-              </w:rPr>
-              <w:t>tbMeasurement</w:t>
-            </w:r>
-            <w:proofErr w:type="spellEnd"/>
+              <w:t>Mensaje de confirmación al crear medidas corporales en tbMeasurement</w:t>
+            </w:r>
           </w:p>
         </w:tc>
         <w:tc>
@@ -17514,27 +16318,7 @@
                 <w:szCs w:val="24"/>
                 <w:lang w:val="es-CR"/>
               </w:rPr>
-              <w:t xml:space="preserve">Hacer solicitud al </w:t>
-            </w:r>
-            <w:proofErr w:type="spellStart"/>
-            <w:r>
-              <w:rPr>
-                <w:color w:val="1F1F1F"/>
-                <w:sz w:val="24"/>
-                <w:szCs w:val="24"/>
-                <w:lang w:val="es-CR"/>
-              </w:rPr>
-              <w:t>backend</w:t>
-            </w:r>
-            <w:proofErr w:type="spellEnd"/>
-            <w:r>
-              <w:rPr>
-                <w:color w:val="1F1F1F"/>
-                <w:sz w:val="24"/>
-                <w:szCs w:val="24"/>
-                <w:lang w:val="es-CR"/>
-              </w:rPr>
-              <w:t xml:space="preserve"> para agregar una Medida Corporal</w:t>
+              <w:t>Hacer solicitud al backend para agregar una Medida Corporal</w:t>
             </w:r>
           </w:p>
         </w:tc>
@@ -17684,19 +16468,8 @@
                 <w:szCs w:val="24"/>
                 <w:lang w:val="es-CR"/>
               </w:rPr>
-              <w:t xml:space="preserve">Crear validaciones en la Medidas Corporales según restricciones de </w:t>
-            </w:r>
-            <w:proofErr w:type="spellStart"/>
-            <w:r>
-              <w:rPr>
-                <w:color w:val="1F1F1F"/>
-                <w:sz w:val="24"/>
-                <w:szCs w:val="24"/>
-                <w:lang w:val="es-CR"/>
-              </w:rPr>
-              <w:t>bd</w:t>
-            </w:r>
-            <w:proofErr w:type="spellEnd"/>
+              <w:t>Crear validaciones en la Medidas Corporales según restricciones de bd</w:t>
+            </w:r>
           </w:p>
         </w:tc>
         <w:tc>
@@ -17845,39 +16618,8 @@
                 <w:szCs w:val="24"/>
                 <w:lang w:val="es-CR"/>
               </w:rPr>
-              <w:t xml:space="preserve">Crear el </w:t>
-            </w:r>
-            <w:proofErr w:type="spellStart"/>
-            <w:r>
-              <w:rPr>
-                <w:color w:val="1F1F1F"/>
-                <w:sz w:val="24"/>
-                <w:szCs w:val="24"/>
-                <w:lang w:val="es-CR"/>
-              </w:rPr>
-              <w:t>endpoint</w:t>
-            </w:r>
-            <w:proofErr w:type="spellEnd"/>
-            <w:r>
-              <w:rPr>
-                <w:color w:val="1F1F1F"/>
-                <w:sz w:val="24"/>
-                <w:szCs w:val="24"/>
-                <w:lang w:val="es-CR"/>
-              </w:rPr>
-              <w:t xml:space="preserve"> para recibir solicitudes para agregar en la </w:t>
-            </w:r>
-            <w:proofErr w:type="spellStart"/>
-            <w:r>
-              <w:rPr>
-                <w:color w:val="1F1F1F"/>
-                <w:sz w:val="24"/>
-                <w:szCs w:val="24"/>
-                <w:lang w:val="es-CR"/>
-              </w:rPr>
-              <w:t>bd</w:t>
-            </w:r>
-            <w:proofErr w:type="spellEnd"/>
+              <w:t>Crear el endpoint para recibir solicitudes para agregar en la bd</w:t>
+            </w:r>
           </w:p>
         </w:tc>
         <w:tc>
@@ -18026,59 +16768,8 @@
                 <w:szCs w:val="24"/>
                 <w:lang w:val="es-CR"/>
               </w:rPr>
-              <w:t xml:space="preserve">Crear el </w:t>
-            </w:r>
-            <w:proofErr w:type="spellStart"/>
-            <w:r>
-              <w:rPr>
-                <w:color w:val="1F1F1F"/>
-                <w:sz w:val="24"/>
-                <w:szCs w:val="24"/>
-                <w:lang w:val="es-CR"/>
-              </w:rPr>
-              <w:t>stored</w:t>
-            </w:r>
-            <w:proofErr w:type="spellEnd"/>
-            <w:r>
-              <w:rPr>
-                <w:color w:val="1F1F1F"/>
-                <w:sz w:val="24"/>
-                <w:szCs w:val="24"/>
-                <w:lang w:val="es-CR"/>
-              </w:rPr>
-              <w:t xml:space="preserve"> </w:t>
-            </w:r>
-            <w:proofErr w:type="spellStart"/>
-            <w:r>
-              <w:rPr>
-                <w:color w:val="1F1F1F"/>
-                <w:sz w:val="24"/>
-                <w:szCs w:val="24"/>
-                <w:lang w:val="es-CR"/>
-              </w:rPr>
-              <w:t>procedure</w:t>
-            </w:r>
-            <w:proofErr w:type="spellEnd"/>
-            <w:r>
-              <w:rPr>
-                <w:color w:val="1F1F1F"/>
-                <w:sz w:val="24"/>
-                <w:szCs w:val="24"/>
-                <w:lang w:val="es-CR"/>
-              </w:rPr>
-              <w:t xml:space="preserve"> para insertar en la </w:t>
-            </w:r>
-            <w:proofErr w:type="spellStart"/>
-            <w:r>
-              <w:rPr>
-                <w:color w:val="1F1F1F"/>
-                <w:sz w:val="24"/>
-                <w:szCs w:val="24"/>
-                <w:lang w:val="es-CR"/>
-              </w:rPr>
-              <w:t>tbMeasurement</w:t>
-            </w:r>
-            <w:proofErr w:type="spellEnd"/>
+              <w:t>Crear el stored procedure para insertar en la tbMeasurement</w:t>
+            </w:r>
           </w:p>
         </w:tc>
         <w:tc>
@@ -18377,19 +17068,8 @@
                 <w:szCs w:val="24"/>
                 <w:lang w:val="es-CR"/>
               </w:rPr>
-              <w:t xml:space="preserve">Mensaje de confirmación al actualizar medidas corporales en </w:t>
-            </w:r>
-            <w:proofErr w:type="spellStart"/>
-            <w:r>
-              <w:rPr>
-                <w:color w:val="1F1F1F"/>
-                <w:sz w:val="24"/>
-                <w:szCs w:val="24"/>
-                <w:lang w:val="es-CR"/>
-              </w:rPr>
-              <w:t>tbMeasurement</w:t>
-            </w:r>
-            <w:proofErr w:type="spellEnd"/>
+              <w:t>Mensaje de confirmación al actualizar medidas corporales en tbMeasurement</w:t>
+            </w:r>
           </w:p>
         </w:tc>
         <w:tc>
@@ -18689,27 +17369,7 @@
                 <w:szCs w:val="24"/>
                 <w:lang w:val="es-CR"/>
               </w:rPr>
-              <w:t xml:space="preserve">Hacer solicitud al </w:t>
-            </w:r>
-            <w:proofErr w:type="spellStart"/>
-            <w:r>
-              <w:rPr>
-                <w:color w:val="1F1F1F"/>
-                <w:sz w:val="24"/>
-                <w:szCs w:val="24"/>
-                <w:lang w:val="es-CR"/>
-              </w:rPr>
-              <w:t>backend</w:t>
-            </w:r>
-            <w:proofErr w:type="spellEnd"/>
-            <w:r>
-              <w:rPr>
-                <w:color w:val="1F1F1F"/>
-                <w:sz w:val="24"/>
-                <w:szCs w:val="24"/>
-                <w:lang w:val="es-CR"/>
-              </w:rPr>
-              <w:t xml:space="preserve"> para actualizar en la base de datos</w:t>
+              <w:t>Hacer solicitud al backend para actualizar en la base de datos</w:t>
             </w:r>
           </w:p>
         </w:tc>
@@ -18859,39 +17519,8 @@
                 <w:szCs w:val="24"/>
                 <w:lang w:val="es-CR"/>
               </w:rPr>
-              <w:t xml:space="preserve">Crear el </w:t>
-            </w:r>
-            <w:proofErr w:type="spellStart"/>
-            <w:r>
-              <w:rPr>
-                <w:color w:val="1F1F1F"/>
-                <w:sz w:val="24"/>
-                <w:szCs w:val="24"/>
-                <w:lang w:val="es-CR"/>
-              </w:rPr>
-              <w:t>endpoint</w:t>
-            </w:r>
-            <w:proofErr w:type="spellEnd"/>
-            <w:r>
-              <w:rPr>
-                <w:color w:val="1F1F1F"/>
-                <w:sz w:val="24"/>
-                <w:szCs w:val="24"/>
-                <w:lang w:val="es-CR"/>
-              </w:rPr>
-              <w:t xml:space="preserve"> para recibir solicitudes de actualizar en la </w:t>
-            </w:r>
-            <w:proofErr w:type="spellStart"/>
-            <w:r>
-              <w:rPr>
-                <w:color w:val="1F1F1F"/>
-                <w:sz w:val="24"/>
-                <w:szCs w:val="24"/>
-                <w:lang w:val="es-CR"/>
-              </w:rPr>
-              <w:t>bd</w:t>
-            </w:r>
-            <w:proofErr w:type="spellEnd"/>
+              <w:t>Crear el endpoint para recibir solicitudes de actualizar en la bd</w:t>
+            </w:r>
           </w:p>
         </w:tc>
         <w:tc>
@@ -19189,59 +17818,8 @@
                 <w:szCs w:val="24"/>
                 <w:lang w:val="es-CR"/>
               </w:rPr>
-              <w:t xml:space="preserve">Crear el </w:t>
-            </w:r>
-            <w:proofErr w:type="spellStart"/>
-            <w:r>
-              <w:rPr>
-                <w:color w:val="1F1F1F"/>
-                <w:sz w:val="24"/>
-                <w:szCs w:val="24"/>
-                <w:lang w:val="es-CR"/>
-              </w:rPr>
-              <w:t>stored</w:t>
-            </w:r>
-            <w:proofErr w:type="spellEnd"/>
-            <w:r>
-              <w:rPr>
-                <w:color w:val="1F1F1F"/>
-                <w:sz w:val="24"/>
-                <w:szCs w:val="24"/>
-                <w:lang w:val="es-CR"/>
-              </w:rPr>
-              <w:t xml:space="preserve"> </w:t>
-            </w:r>
-            <w:proofErr w:type="spellStart"/>
-            <w:r>
-              <w:rPr>
-                <w:color w:val="1F1F1F"/>
-                <w:sz w:val="24"/>
-                <w:szCs w:val="24"/>
-                <w:lang w:val="es-CR"/>
-              </w:rPr>
-              <w:t>procedure</w:t>
-            </w:r>
-            <w:proofErr w:type="spellEnd"/>
-            <w:r>
-              <w:rPr>
-                <w:color w:val="1F1F1F"/>
-                <w:sz w:val="24"/>
-                <w:szCs w:val="24"/>
-                <w:lang w:val="es-CR"/>
-              </w:rPr>
-              <w:t xml:space="preserve"> para actualizar en </w:t>
-            </w:r>
-            <w:proofErr w:type="spellStart"/>
-            <w:r>
-              <w:rPr>
-                <w:color w:val="1F1F1F"/>
-                <w:sz w:val="24"/>
-                <w:szCs w:val="24"/>
-                <w:lang w:val="es-CR"/>
-              </w:rPr>
-              <w:t>tbMeasurement</w:t>
-            </w:r>
-            <w:proofErr w:type="spellEnd"/>
+              <w:t>Crear el stored procedure para actualizar en tbMeasurement</w:t>
+            </w:r>
           </w:p>
         </w:tc>
         <w:tc>
@@ -19390,19 +17968,8 @@
                 <w:szCs w:val="24"/>
                 <w:lang w:val="es-CR"/>
               </w:rPr>
-              <w:t xml:space="preserve">Mensaje de confirmación al eliminar una medida corporal en </w:t>
-            </w:r>
-            <w:proofErr w:type="spellStart"/>
-            <w:r>
-              <w:rPr>
-                <w:color w:val="1F1F1F"/>
-                <w:sz w:val="24"/>
-                <w:szCs w:val="24"/>
-                <w:lang w:val="es-CR"/>
-              </w:rPr>
-              <w:t>tbMeasurement</w:t>
-            </w:r>
-            <w:proofErr w:type="spellEnd"/>
+              <w:t>Mensaje de confirmación al eliminar una medida corporal en tbMeasurement</w:t>
+            </w:r>
           </w:p>
         </w:tc>
         <w:tc>
@@ -19551,59 +18118,8 @@
                 <w:szCs w:val="24"/>
                 <w:lang w:val="es-CR"/>
               </w:rPr>
-              <w:t xml:space="preserve">Crear el </w:t>
-            </w:r>
-            <w:proofErr w:type="spellStart"/>
-            <w:r>
-              <w:rPr>
-                <w:color w:val="1F1F1F"/>
-                <w:sz w:val="24"/>
-                <w:szCs w:val="24"/>
-                <w:lang w:val="es-CR"/>
-              </w:rPr>
-              <w:t>stored</w:t>
-            </w:r>
-            <w:proofErr w:type="spellEnd"/>
-            <w:r>
-              <w:rPr>
-                <w:color w:val="1F1F1F"/>
-                <w:sz w:val="24"/>
-                <w:szCs w:val="24"/>
-                <w:lang w:val="es-CR"/>
-              </w:rPr>
-              <w:t xml:space="preserve"> </w:t>
-            </w:r>
-            <w:proofErr w:type="spellStart"/>
-            <w:r>
-              <w:rPr>
-                <w:color w:val="1F1F1F"/>
-                <w:sz w:val="24"/>
-                <w:szCs w:val="24"/>
-                <w:lang w:val="es-CR"/>
-              </w:rPr>
-              <w:t>procedure</w:t>
-            </w:r>
-            <w:proofErr w:type="spellEnd"/>
-            <w:r>
-              <w:rPr>
-                <w:color w:val="1F1F1F"/>
-                <w:sz w:val="24"/>
-                <w:szCs w:val="24"/>
-                <w:lang w:val="es-CR"/>
-              </w:rPr>
-              <w:t xml:space="preserve"> para eliminar en </w:t>
-            </w:r>
-            <w:proofErr w:type="spellStart"/>
-            <w:r>
-              <w:rPr>
-                <w:color w:val="1F1F1F"/>
-                <w:sz w:val="24"/>
-                <w:szCs w:val="24"/>
-                <w:lang w:val="es-CR"/>
-              </w:rPr>
-              <w:t>tbMeasurement</w:t>
-            </w:r>
-            <w:proofErr w:type="spellEnd"/>
+              <w:t>Crear el stored procedure para eliminar en tbMeasurement</w:t>
+            </w:r>
           </w:p>
         </w:tc>
         <w:tc>
@@ -19902,27 +18418,7 @@
                 <w:szCs w:val="24"/>
                 <w:lang w:val="es-CR"/>
               </w:rPr>
-              <w:t xml:space="preserve">Crear </w:t>
-            </w:r>
-            <w:proofErr w:type="spellStart"/>
-            <w:r>
-              <w:rPr>
-                <w:color w:val="1F1F1F"/>
-                <w:sz w:val="24"/>
-                <w:szCs w:val="24"/>
-                <w:lang w:val="es-CR"/>
-              </w:rPr>
-              <w:t>endpoint</w:t>
-            </w:r>
-            <w:proofErr w:type="spellEnd"/>
-            <w:r>
-              <w:rPr>
-                <w:color w:val="1F1F1F"/>
-                <w:sz w:val="24"/>
-                <w:szCs w:val="24"/>
-                <w:lang w:val="es-CR"/>
-              </w:rPr>
-              <w:t xml:space="preserve"> para recibir solicitudes de eliminar Medidas Corporales</w:t>
+              <w:t>Crear endpoint para recibir solicitudes de eliminar Medidas Corporales</w:t>
             </w:r>
           </w:p>
         </w:tc>
@@ -20072,27 +18568,7 @@
                 <w:szCs w:val="24"/>
                 <w:lang w:val="es-CR"/>
               </w:rPr>
-              <w:t xml:space="preserve">Hacer solicitud al </w:t>
-            </w:r>
-            <w:proofErr w:type="spellStart"/>
-            <w:r>
-              <w:rPr>
-                <w:color w:val="1F1F1F"/>
-                <w:sz w:val="24"/>
-                <w:szCs w:val="24"/>
-                <w:lang w:val="es-CR"/>
-              </w:rPr>
-              <w:t>backend</w:t>
-            </w:r>
-            <w:proofErr w:type="spellEnd"/>
-            <w:r>
-              <w:rPr>
-                <w:color w:val="1F1F1F"/>
-                <w:sz w:val="24"/>
-                <w:szCs w:val="24"/>
-                <w:lang w:val="es-CR"/>
-              </w:rPr>
-              <w:t xml:space="preserve"> para eliminar un Medidas Corporales</w:t>
+              <w:t>Hacer solicitud al backend para eliminar un Medidas Corporales</w:t>
             </w:r>
           </w:p>
         </w:tc>
@@ -20412,54 +18888,8 @@
                 <w:sz w:val="24"/>
                 <w:szCs w:val="24"/>
               </w:rPr>
-              <w:t xml:space="preserve">Validar </w:t>
-            </w:r>
-            <w:proofErr w:type="spellStart"/>
-            <w:r>
-              <w:rPr>
-                <w:color w:val="1F1F1F"/>
-                <w:sz w:val="24"/>
-                <w:szCs w:val="24"/>
-              </w:rPr>
-              <w:t>filtros</w:t>
-            </w:r>
-            <w:proofErr w:type="spellEnd"/>
-            <w:r>
-              <w:rPr>
-                <w:color w:val="1F1F1F"/>
-                <w:sz w:val="24"/>
-                <w:szCs w:val="24"/>
-              </w:rPr>
-              <w:t xml:space="preserve"> para </w:t>
-            </w:r>
-            <w:proofErr w:type="spellStart"/>
-            <w:r>
-              <w:rPr>
-                <w:color w:val="1F1F1F"/>
-                <w:sz w:val="24"/>
-                <w:szCs w:val="24"/>
-              </w:rPr>
-              <w:t>medidas</w:t>
-            </w:r>
-            <w:proofErr w:type="spellEnd"/>
-            <w:r>
-              <w:rPr>
-                <w:color w:val="1F1F1F"/>
-                <w:sz w:val="24"/>
-                <w:szCs w:val="24"/>
-              </w:rPr>
-              <w:t xml:space="preserve"> </w:t>
-            </w:r>
-            <w:proofErr w:type="spellStart"/>
-            <w:r>
-              <w:rPr>
-                <w:color w:val="1F1F1F"/>
-                <w:sz w:val="24"/>
-                <w:szCs w:val="24"/>
-              </w:rPr>
-              <w:t>corporales</w:t>
-            </w:r>
-            <w:proofErr w:type="spellEnd"/>
+              <w:t>Validar filtros para medidas corporales</w:t>
+            </w:r>
           </w:p>
           <w:p>
             <w:pPr>
@@ -21082,25 +19512,14 @@
                 <w:lang w:val="es-CR"/>
               </w:rPr>
             </w:pPr>
-            <w:proofErr w:type="gramStart"/>
-            <w:r>
-              <w:rPr>
-                <w:color w:val="1F1F1F"/>
-                <w:sz w:val="24"/>
-                <w:szCs w:val="24"/>
-                <w:lang w:val="es-CR"/>
-              </w:rPr>
-              <w:t>Asegurar</w:t>
-            </w:r>
-            <w:proofErr w:type="gramEnd"/>
-            <w:r>
-              <w:rPr>
-                <w:color w:val="1F1F1F"/>
-                <w:sz w:val="24"/>
-                <w:szCs w:val="24"/>
-                <w:lang w:val="es-CR"/>
-              </w:rPr>
-              <w:t xml:space="preserve"> que el reporte tenga el formato esperado</w:t>
+            <w:r>
+              <w:rPr>
+                <w:color w:val="1F1F1F"/>
+                <w:sz w:val="24"/>
+                <w:szCs w:val="24"/>
+                <w:lang w:val="es-CR"/>
+              </w:rPr>
+              <w:t>Asegurar que el reporte tenga el formato esperado</w:t>
             </w:r>
           </w:p>
         </w:tc>
@@ -21694,25 +20113,14 @@
                 <w:lang w:val="es-CR"/>
               </w:rPr>
             </w:pPr>
-            <w:proofErr w:type="gramStart"/>
-            <w:r>
-              <w:rPr>
-                <w:color w:val="1F1F1F"/>
-                <w:sz w:val="24"/>
-                <w:szCs w:val="24"/>
-                <w:lang w:val="es-CR"/>
-              </w:rPr>
-              <w:t>Asegurar</w:t>
-            </w:r>
-            <w:proofErr w:type="gramEnd"/>
-            <w:r>
-              <w:rPr>
-                <w:color w:val="1F1F1F"/>
-                <w:sz w:val="24"/>
-                <w:szCs w:val="24"/>
-                <w:lang w:val="es-CR"/>
-              </w:rPr>
-              <w:t xml:space="preserve"> que el reporte tenga el formato esperado</w:t>
+            <w:r>
+              <w:rPr>
+                <w:color w:val="1F1F1F"/>
+                <w:sz w:val="24"/>
+                <w:szCs w:val="24"/>
+                <w:lang w:val="es-CR"/>
+              </w:rPr>
+              <w:t>Asegurar que el reporte tenga el formato esperado</w:t>
             </w:r>
           </w:p>
         </w:tc>
@@ -22162,27 +20570,7 @@
                 <w:szCs w:val="24"/>
                 <w:lang w:val="es-CR"/>
               </w:rPr>
-              <w:t>Agregar efectos visuales en botones (</w:t>
-            </w:r>
-            <w:proofErr w:type="spellStart"/>
-            <w:r>
-              <w:rPr>
-                <w:color w:val="1F1F1F"/>
-                <w:sz w:val="24"/>
-                <w:szCs w:val="24"/>
-                <w:lang w:val="es-CR"/>
-              </w:rPr>
-              <w:t>hover</w:t>
-            </w:r>
-            <w:proofErr w:type="spellEnd"/>
-            <w:r>
-              <w:rPr>
-                <w:color w:val="1F1F1F"/>
-                <w:sz w:val="24"/>
-                <w:szCs w:val="24"/>
-                <w:lang w:val="es-CR"/>
-              </w:rPr>
-              <w:t>)</w:t>
+              <w:t>Agregar efectos visuales en botones (hover)</w:t>
             </w:r>
           </w:p>
         </w:tc>
@@ -23082,27 +21470,7 @@
                 <w:szCs w:val="24"/>
                 <w:lang w:val="es-CR"/>
               </w:rPr>
-              <w:t xml:space="preserve">Hacer solicitud al </w:t>
-            </w:r>
-            <w:proofErr w:type="spellStart"/>
-            <w:r>
-              <w:rPr>
-                <w:color w:val="1F1F1F"/>
-                <w:sz w:val="24"/>
-                <w:szCs w:val="24"/>
-                <w:lang w:val="es-CR"/>
-              </w:rPr>
-              <w:t>backend</w:t>
-            </w:r>
-            <w:proofErr w:type="spellEnd"/>
-            <w:r>
-              <w:rPr>
-                <w:color w:val="1F1F1F"/>
-                <w:sz w:val="24"/>
-                <w:szCs w:val="24"/>
-                <w:lang w:val="es-CR"/>
-              </w:rPr>
-              <w:t xml:space="preserve"> de los datos de Plantillas de Notificación con filtrados</w:t>
+              <w:t>Hacer solicitud al backend de los datos de Plantillas de Notificación con filtrados</w:t>
             </w:r>
           </w:p>
         </w:tc>
@@ -23403,47 +21771,7 @@
                 <w:szCs w:val="24"/>
                 <w:lang w:val="es-CR"/>
               </w:rPr>
-              <w:t xml:space="preserve">Crear el </w:t>
-            </w:r>
-            <w:proofErr w:type="spellStart"/>
-            <w:r>
-              <w:rPr>
-                <w:color w:val="1F1F1F"/>
-                <w:sz w:val="24"/>
-                <w:szCs w:val="24"/>
-                <w:lang w:val="es-CR"/>
-              </w:rPr>
-              <w:t>endpoint</w:t>
-            </w:r>
-            <w:proofErr w:type="spellEnd"/>
-            <w:r>
-              <w:rPr>
-                <w:color w:val="1F1F1F"/>
-                <w:sz w:val="24"/>
-                <w:szCs w:val="24"/>
-                <w:lang w:val="es-CR"/>
-              </w:rPr>
-              <w:t xml:space="preserve"> para recibir las solicitudes para seleccionar las Plantilla de </w:t>
-            </w:r>
-            <w:proofErr w:type="gramStart"/>
-            <w:r>
-              <w:rPr>
-                <w:color w:val="1F1F1F"/>
-                <w:sz w:val="24"/>
-                <w:szCs w:val="24"/>
-                <w:lang w:val="es-CR"/>
-              </w:rPr>
-              <w:t>Notificación  según</w:t>
-            </w:r>
-            <w:proofErr w:type="gramEnd"/>
-            <w:r>
-              <w:rPr>
-                <w:color w:val="1F1F1F"/>
-                <w:sz w:val="24"/>
-                <w:szCs w:val="24"/>
-                <w:lang w:val="es-CR"/>
-              </w:rPr>
-              <w:t xml:space="preserve"> filtros</w:t>
+              <w:t>Crear el endpoint para recibir las solicitudes para seleccionar las Plantilla de Notificación  según filtros</w:t>
             </w:r>
           </w:p>
         </w:tc>
@@ -23593,67 +21921,7 @@
                 <w:szCs w:val="24"/>
                 <w:lang w:val="es-CR"/>
               </w:rPr>
-              <w:t xml:space="preserve">Crear el </w:t>
-            </w:r>
-            <w:proofErr w:type="spellStart"/>
-            <w:r>
-              <w:rPr>
-                <w:color w:val="1F1F1F"/>
-                <w:sz w:val="24"/>
-                <w:szCs w:val="24"/>
-                <w:lang w:val="es-CR"/>
-              </w:rPr>
-              <w:t>stored</w:t>
-            </w:r>
-            <w:proofErr w:type="spellEnd"/>
-            <w:r>
-              <w:rPr>
-                <w:color w:val="1F1F1F"/>
-                <w:sz w:val="24"/>
-                <w:szCs w:val="24"/>
-                <w:lang w:val="es-CR"/>
-              </w:rPr>
-              <w:t xml:space="preserve"> </w:t>
-            </w:r>
-            <w:proofErr w:type="spellStart"/>
-            <w:r>
-              <w:rPr>
-                <w:color w:val="1F1F1F"/>
-                <w:sz w:val="24"/>
-                <w:szCs w:val="24"/>
-                <w:lang w:val="es-CR"/>
-              </w:rPr>
-              <w:t>procedure</w:t>
-            </w:r>
-            <w:proofErr w:type="spellEnd"/>
-            <w:r>
-              <w:rPr>
-                <w:color w:val="1F1F1F"/>
-                <w:sz w:val="24"/>
-                <w:szCs w:val="24"/>
-                <w:lang w:val="es-CR"/>
-              </w:rPr>
-              <w:t xml:space="preserve"> para seleccionar las Plantilla de </w:t>
-            </w:r>
-            <w:proofErr w:type="gramStart"/>
-            <w:r>
-              <w:rPr>
-                <w:color w:val="1F1F1F"/>
-                <w:sz w:val="24"/>
-                <w:szCs w:val="24"/>
-                <w:lang w:val="es-CR"/>
-              </w:rPr>
-              <w:t>Notificación  según</w:t>
-            </w:r>
-            <w:proofErr w:type="gramEnd"/>
-            <w:r>
-              <w:rPr>
-                <w:color w:val="1F1F1F"/>
-                <w:sz w:val="24"/>
-                <w:szCs w:val="24"/>
-                <w:lang w:val="es-CR"/>
-              </w:rPr>
-              <w:t xml:space="preserve"> filtros</w:t>
+              <w:t>Crear el stored procedure para seleccionar las Plantilla de Notificación  según filtros</w:t>
             </w:r>
           </w:p>
         </w:tc>
@@ -23953,27 +22221,7 @@
                 <w:szCs w:val="24"/>
                 <w:lang w:val="es-CR"/>
               </w:rPr>
-              <w:t xml:space="preserve">Hacer solicitud al </w:t>
-            </w:r>
-            <w:proofErr w:type="spellStart"/>
-            <w:r>
-              <w:rPr>
-                <w:color w:val="1F1F1F"/>
-                <w:sz w:val="24"/>
-                <w:szCs w:val="24"/>
-                <w:lang w:val="es-CR"/>
-              </w:rPr>
-              <w:t>backend</w:t>
-            </w:r>
-            <w:proofErr w:type="spellEnd"/>
-            <w:r>
-              <w:rPr>
-                <w:color w:val="1F1F1F"/>
-                <w:sz w:val="24"/>
-                <w:szCs w:val="24"/>
-                <w:lang w:val="es-CR"/>
-              </w:rPr>
-              <w:t xml:space="preserve"> para agregar una Plantilla</w:t>
+              <w:t>Hacer solicitud al backend para agregar una Plantilla</w:t>
             </w:r>
           </w:p>
         </w:tc>
@@ -24123,19 +22371,8 @@
                 <w:szCs w:val="24"/>
                 <w:lang w:val="es-CR"/>
               </w:rPr>
-              <w:t xml:space="preserve">Crear validaciones en el cliente según restricciones de </w:t>
-            </w:r>
-            <w:proofErr w:type="spellStart"/>
-            <w:r>
-              <w:rPr>
-                <w:color w:val="1F1F1F"/>
-                <w:sz w:val="24"/>
-                <w:szCs w:val="24"/>
-                <w:lang w:val="es-CR"/>
-              </w:rPr>
-              <w:t>bd</w:t>
-            </w:r>
-            <w:proofErr w:type="spellEnd"/>
+              <w:t>Crear validaciones en el cliente según restricciones de bd</w:t>
+            </w:r>
           </w:p>
         </w:tc>
         <w:tc>
@@ -24284,39 +22521,8 @@
                 <w:szCs w:val="24"/>
                 <w:lang w:val="es-CR"/>
               </w:rPr>
-              <w:t xml:space="preserve">Crear el </w:t>
-            </w:r>
-            <w:proofErr w:type="spellStart"/>
-            <w:r>
-              <w:rPr>
-                <w:color w:val="1F1F1F"/>
-                <w:sz w:val="24"/>
-                <w:szCs w:val="24"/>
-                <w:lang w:val="es-CR"/>
-              </w:rPr>
-              <w:t>endpoint</w:t>
-            </w:r>
-            <w:proofErr w:type="spellEnd"/>
-            <w:r>
-              <w:rPr>
-                <w:color w:val="1F1F1F"/>
-                <w:sz w:val="24"/>
-                <w:szCs w:val="24"/>
-                <w:lang w:val="es-CR"/>
-              </w:rPr>
-              <w:t xml:space="preserve"> para recibir solicitudes para agregar en la </w:t>
-            </w:r>
-            <w:proofErr w:type="spellStart"/>
-            <w:r>
-              <w:rPr>
-                <w:color w:val="1F1F1F"/>
-                <w:sz w:val="24"/>
-                <w:szCs w:val="24"/>
-                <w:lang w:val="es-CR"/>
-              </w:rPr>
-              <w:t>bd</w:t>
-            </w:r>
-            <w:proofErr w:type="spellEnd"/>
+              <w:t>Crear el endpoint para recibir solicitudes para agregar en la bd</w:t>
+            </w:r>
           </w:p>
         </w:tc>
         <w:tc>
@@ -24465,59 +22671,8 @@
                 <w:szCs w:val="24"/>
                 <w:lang w:val="es-CR"/>
               </w:rPr>
-              <w:t xml:space="preserve">Crear el </w:t>
-            </w:r>
-            <w:proofErr w:type="spellStart"/>
-            <w:r>
-              <w:rPr>
-                <w:color w:val="1F1F1F"/>
-                <w:sz w:val="24"/>
-                <w:szCs w:val="24"/>
-                <w:lang w:val="es-CR"/>
-              </w:rPr>
-              <w:t>stored</w:t>
-            </w:r>
-            <w:proofErr w:type="spellEnd"/>
-            <w:r>
-              <w:rPr>
-                <w:color w:val="1F1F1F"/>
-                <w:sz w:val="24"/>
-                <w:szCs w:val="24"/>
-                <w:lang w:val="es-CR"/>
-              </w:rPr>
-              <w:t xml:space="preserve"> </w:t>
-            </w:r>
-            <w:proofErr w:type="spellStart"/>
-            <w:r>
-              <w:rPr>
-                <w:color w:val="1F1F1F"/>
-                <w:sz w:val="24"/>
-                <w:szCs w:val="24"/>
-                <w:lang w:val="es-CR"/>
-              </w:rPr>
-              <w:t>procedure</w:t>
-            </w:r>
-            <w:proofErr w:type="spellEnd"/>
-            <w:r>
-              <w:rPr>
-                <w:color w:val="1F1F1F"/>
-                <w:sz w:val="24"/>
-                <w:szCs w:val="24"/>
-                <w:lang w:val="es-CR"/>
-              </w:rPr>
-              <w:t xml:space="preserve"> para insertar en la </w:t>
-            </w:r>
-            <w:proofErr w:type="spellStart"/>
-            <w:r>
-              <w:rPr>
-                <w:color w:val="1F1F1F"/>
-                <w:sz w:val="24"/>
-                <w:szCs w:val="24"/>
-                <w:lang w:val="es-CR"/>
-              </w:rPr>
-              <w:t>tbNotificationTemplate</w:t>
-            </w:r>
-            <w:proofErr w:type="spellEnd"/>
+              <w:t>Crear el stored procedure para insertar en la tbNotificationTemplate</w:t>
+            </w:r>
           </w:p>
         </w:tc>
         <w:tc>
@@ -24821,19 +22976,8 @@
           <w:sz w:val="24"/>
           <w:szCs w:val="24"/>
         </w:rPr>
-        <w:t xml:space="preserve">Casos de </w:t>
+        <w:t>Casos de prueba</w:t>
       </w:r>
-      <w:proofErr w:type="spellStart"/>
-      <w:r>
-        <w:rPr>
-          <w:b/>
-          <w:color w:val="1F1F1F"/>
-          <w:sz w:val="24"/>
-          <w:szCs w:val="24"/>
-        </w:rPr>
-        <w:t>prueba</w:t>
-      </w:r>
-      <w:proofErr w:type="spellEnd"/>
     </w:p>
     <w:tbl>
       <w:tblPr>
@@ -24924,21 +23068,46 @@
               <w:rPr>
                 <w:b/>
               </w:rPr>
-              <w:t xml:space="preserve">Caso de </w:t>
-            </w:r>
-            <w:proofErr w:type="spellStart"/>
-            <w:r>
+              <w:t>Caso de Prueba</w:t>
+            </w:r>
+          </w:p>
+        </w:tc>
+        <w:tc>
+          <w:tcPr>
+            <w:tcW w:w="2790" w:type="dxa"/>
+            <w:tcBorders>
+              <w:top w:val="single" w:sz="6" w:space="0" w:color="000000"/>
+              <w:left w:val="nil"/>
+              <w:bottom w:val="single" w:sz="6" w:space="0" w:color="000000"/>
+              <w:right w:val="single" w:sz="6" w:space="0" w:color="000000"/>
+            </w:tcBorders>
+            <w:shd w:val="clear" w:color="auto" w:fill="D1D1D1"/>
+            <w:tcMar>
+              <w:top w:w="0" w:type="dxa"/>
+              <w:left w:w="100" w:type="dxa"/>
+              <w:bottom w:w="0" w:type="dxa"/>
+              <w:right w:w="100" w:type="dxa"/>
+            </w:tcMar>
+          </w:tcPr>
+          <w:p>
+            <w:pPr>
+              <w:spacing w:before="240" w:after="240"/>
+              <w:jc w:val="center"/>
               <w:rPr>
                 <w:b/>
               </w:rPr>
-              <w:t>Prueba</w:t>
-            </w:r>
-            <w:proofErr w:type="spellEnd"/>
-          </w:p>
-        </w:tc>
-        <w:tc>
-          <w:tcPr>
-            <w:tcW w:w="2790" w:type="dxa"/>
+            </w:pPr>
+            <w:r>
+              <w:rPr>
+                <w:b/>
+              </w:rPr>
+              <w:t>Pasos</w:t>
+            </w:r>
+          </w:p>
+        </w:tc>
+        <w:tc>
+          <w:tcPr>
+            <w:tcW w:w="2700" w:type="dxa"/>
             <w:tcBorders>
               <w:top w:val="single" w:sz="6" w:space="0" w:color="000000"/>
               <w:left w:val="nil"/>
@@ -24965,57 +23134,8 @@
               <w:rPr>
                 <w:b/>
               </w:rPr>
-              <w:t>Pasos</w:t>
-            </w:r>
-          </w:p>
-        </w:tc>
-        <w:tc>
-          <w:tcPr>
-            <w:tcW w:w="2700" w:type="dxa"/>
-            <w:tcBorders>
-              <w:top w:val="single" w:sz="6" w:space="0" w:color="000000"/>
-              <w:left w:val="nil"/>
-              <w:bottom w:val="single" w:sz="6" w:space="0" w:color="000000"/>
-              <w:right w:val="single" w:sz="6" w:space="0" w:color="000000"/>
-            </w:tcBorders>
-            <w:shd w:val="clear" w:color="auto" w:fill="D1D1D1"/>
-            <w:tcMar>
-              <w:top w:w="0" w:type="dxa"/>
-              <w:left w:w="100" w:type="dxa"/>
-              <w:bottom w:w="0" w:type="dxa"/>
-              <w:right w:w="100" w:type="dxa"/>
-            </w:tcMar>
-          </w:tcPr>
-          <w:p>
-            <w:pPr>
-              <w:spacing w:before="240" w:after="240"/>
-              <w:jc w:val="center"/>
-              <w:rPr>
-                <w:b/>
-              </w:rPr>
-            </w:pPr>
-            <w:proofErr w:type="spellStart"/>
-            <w:r>
-              <w:rPr>
-                <w:b/>
-              </w:rPr>
-              <w:t>Resultado</w:t>
-            </w:r>
-            <w:proofErr w:type="spellEnd"/>
-            <w:r>
-              <w:rPr>
-                <w:b/>
-              </w:rPr>
-              <w:t xml:space="preserve"> </w:t>
-            </w:r>
-            <w:proofErr w:type="spellStart"/>
-            <w:r>
-              <w:rPr>
-                <w:b/>
-              </w:rPr>
-              <w:t>Esperado</w:t>
-            </w:r>
-            <w:proofErr w:type="spellEnd"/>
+              <w:t>Resultado Esperado</w:t>
+            </w:r>
           </w:p>
         </w:tc>
         <w:tc>
@@ -25277,7 +23397,6 @@
                 <w:szCs w:val="20"/>
               </w:rPr>
             </w:pPr>
-            <w:proofErr w:type="spellStart"/>
             <w:r>
               <w:rPr>
                 <w:sz w:val="20"/>
@@ -25285,7 +23404,6 @@
               </w:rPr>
               <w:t>Pendiente</w:t>
             </w:r>
-            <w:proofErr w:type="spellEnd"/>
           </w:p>
         </w:tc>
       </w:tr>
@@ -25514,7 +23632,6 @@
                 <w:szCs w:val="20"/>
               </w:rPr>
             </w:pPr>
-            <w:proofErr w:type="spellStart"/>
             <w:r>
               <w:rPr>
                 <w:sz w:val="20"/>
@@ -25522,7 +23639,6 @@
               </w:rPr>
               <w:t>Pendiente</w:t>
             </w:r>
-            <w:proofErr w:type="spellEnd"/>
           </w:p>
         </w:tc>
       </w:tr>
@@ -25751,7 +23867,6 @@
                 <w:szCs w:val="20"/>
               </w:rPr>
             </w:pPr>
-            <w:proofErr w:type="spellStart"/>
             <w:r>
               <w:rPr>
                 <w:sz w:val="20"/>
@@ -25759,7 +23874,6 @@
               </w:rPr>
               <w:t>Pendiente</w:t>
             </w:r>
-            <w:proofErr w:type="spellEnd"/>
           </w:p>
         </w:tc>
       </w:tr>
@@ -25988,7 +24102,6 @@
                 <w:szCs w:val="20"/>
               </w:rPr>
             </w:pPr>
-            <w:proofErr w:type="spellStart"/>
             <w:r>
               <w:rPr>
                 <w:sz w:val="20"/>
@@ -25996,7 +24109,6 @@
               </w:rPr>
               <w:t>Pendiente</w:t>
             </w:r>
-            <w:proofErr w:type="spellEnd"/>
           </w:p>
         </w:tc>
       </w:tr>
@@ -26246,7 +24358,6 @@
                 <w:szCs w:val="20"/>
               </w:rPr>
             </w:pPr>
-            <w:proofErr w:type="spellStart"/>
             <w:r>
               <w:rPr>
                 <w:sz w:val="20"/>
@@ -26255,7 +24366,6 @@
               <w:lastRenderedPageBreak/>
               <w:t>Pendiente</w:t>
             </w:r>
-            <w:proofErr w:type="spellEnd"/>
           </w:p>
         </w:tc>
       </w:tr>
@@ -26484,7 +24594,6 @@
                 <w:szCs w:val="20"/>
               </w:rPr>
             </w:pPr>
-            <w:proofErr w:type="spellStart"/>
             <w:r>
               <w:rPr>
                 <w:sz w:val="20"/>
@@ -26492,7 +24601,6 @@
               </w:rPr>
               <w:t>Pendiente</w:t>
             </w:r>
-            <w:proofErr w:type="spellEnd"/>
           </w:p>
         </w:tc>
       </w:tr>
@@ -26603,25 +24711,7 @@
                 <w:lang w:val="es-CR"/>
               </w:rPr>
               <w:br/>
-              <w:t xml:space="preserve"> 2. Verificar la respuesta del </w:t>
-            </w:r>
-            <w:proofErr w:type="spellStart"/>
-            <w:r>
-              <w:rPr>
-                <w:sz w:val="20"/>
-                <w:szCs w:val="20"/>
-                <w:lang w:val="es-CR"/>
-              </w:rPr>
-              <w:t>backend</w:t>
-            </w:r>
-            <w:proofErr w:type="spellEnd"/>
-            <w:r>
-              <w:rPr>
-                <w:sz w:val="20"/>
-                <w:szCs w:val="20"/>
-                <w:lang w:val="es-CR"/>
-              </w:rPr>
-              <w:t>.</w:t>
+              <w:t xml:space="preserve"> 2. Verificar la respuesta del backend.</w:t>
             </w:r>
             <w:r>
               <w:rPr>
@@ -26637,87 +24727,7 @@
                 <w:sz w:val="20"/>
                 <w:szCs w:val="20"/>
               </w:rPr>
-              <w:t xml:space="preserve">3. </w:t>
-            </w:r>
-            <w:proofErr w:type="spellStart"/>
-            <w:r>
-              <w:rPr>
-                <w:sz w:val="20"/>
-                <w:szCs w:val="20"/>
-              </w:rPr>
-              <w:t>Confirmar</w:t>
-            </w:r>
-            <w:proofErr w:type="spellEnd"/>
-            <w:r>
-              <w:rPr>
-                <w:sz w:val="20"/>
-                <w:szCs w:val="20"/>
-              </w:rPr>
-              <w:t xml:space="preserve"> que se </w:t>
-            </w:r>
-            <w:proofErr w:type="spellStart"/>
-            <w:r>
-              <w:rPr>
-                <w:sz w:val="20"/>
-                <w:szCs w:val="20"/>
-              </w:rPr>
-              <w:t>devuelven</w:t>
-            </w:r>
-            <w:proofErr w:type="spellEnd"/>
-            <w:r>
-              <w:rPr>
-                <w:sz w:val="20"/>
-                <w:szCs w:val="20"/>
-              </w:rPr>
-              <w:t xml:space="preserve"> </w:t>
-            </w:r>
-            <w:proofErr w:type="spellStart"/>
-            <w:r>
-              <w:rPr>
-                <w:sz w:val="20"/>
-                <w:szCs w:val="20"/>
-              </w:rPr>
-              <w:t>todos</w:t>
-            </w:r>
-            <w:proofErr w:type="spellEnd"/>
-            <w:r>
-              <w:rPr>
-                <w:sz w:val="20"/>
-                <w:szCs w:val="20"/>
-              </w:rPr>
-              <w:t xml:space="preserve"> </w:t>
-            </w:r>
-            <w:proofErr w:type="spellStart"/>
-            <w:r>
-              <w:rPr>
-                <w:sz w:val="20"/>
-                <w:szCs w:val="20"/>
-              </w:rPr>
-              <w:t>los</w:t>
-            </w:r>
-            <w:proofErr w:type="spellEnd"/>
-            <w:r>
-              <w:rPr>
-                <w:sz w:val="20"/>
-                <w:szCs w:val="20"/>
-              </w:rPr>
-              <w:t xml:space="preserve"> </w:t>
-            </w:r>
-            <w:proofErr w:type="spellStart"/>
-            <w:r>
-              <w:rPr>
-                <w:sz w:val="20"/>
-                <w:szCs w:val="20"/>
-              </w:rPr>
-              <w:t>registros</w:t>
-            </w:r>
-            <w:proofErr w:type="spellEnd"/>
-            <w:r>
-              <w:rPr>
-                <w:sz w:val="20"/>
-                <w:szCs w:val="20"/>
-              </w:rPr>
-              <w:t>.</w:t>
+              <w:t>3. Confirmar que se devuelven todos los registros.</w:t>
             </w:r>
           </w:p>
         </w:tc>
@@ -26753,25 +24763,7 @@
                 <w:szCs w:val="20"/>
                 <w:lang w:val="es-CR"/>
               </w:rPr>
-              <w:t xml:space="preserve">Se devuelven todas las medidas almacenadas en </w:t>
-            </w:r>
-            <w:proofErr w:type="spellStart"/>
-            <w:r>
-              <w:rPr>
-                <w:sz w:val="20"/>
-                <w:szCs w:val="20"/>
-                <w:lang w:val="es-CR"/>
-              </w:rPr>
-              <w:t>tbMeasurement</w:t>
-            </w:r>
-            <w:proofErr w:type="spellEnd"/>
-            <w:r>
-              <w:rPr>
-                <w:sz w:val="20"/>
-                <w:szCs w:val="20"/>
-                <w:lang w:val="es-CR"/>
-              </w:rPr>
-              <w:t>.</w:t>
+              <w:t>Se devuelven todas las medidas almacenadas en tbMeasurement.</w:t>
             </w:r>
           </w:p>
         </w:tc>
@@ -26801,7 +24793,6 @@
                 <w:szCs w:val="20"/>
               </w:rPr>
             </w:pPr>
-            <w:proofErr w:type="spellStart"/>
             <w:r>
               <w:rPr>
                 <w:sz w:val="20"/>
@@ -26809,7 +24800,6 @@
               </w:rPr>
               <w:t>Pendiente</w:t>
             </w:r>
-            <w:proofErr w:type="spellEnd"/>
           </w:p>
           <w:p>
             <w:pPr>
@@ -27014,7 +25004,6 @@
                 <w:szCs w:val="20"/>
               </w:rPr>
             </w:pPr>
-            <w:proofErr w:type="spellStart"/>
             <w:r>
               <w:rPr>
                 <w:sz w:val="20"/>
@@ -27022,7 +25011,6 @@
               </w:rPr>
               <w:t>Pendiente</w:t>
             </w:r>
-            <w:proofErr w:type="spellEnd"/>
           </w:p>
         </w:tc>
       </w:tr>
@@ -27158,55 +25146,7 @@
                 <w:sz w:val="20"/>
                 <w:szCs w:val="20"/>
               </w:rPr>
-              <w:t xml:space="preserve">4. Validar que se </w:t>
-            </w:r>
-            <w:proofErr w:type="spellStart"/>
-            <w:r>
-              <w:rPr>
-                <w:sz w:val="20"/>
-                <w:szCs w:val="20"/>
-              </w:rPr>
-              <w:t>muestre</w:t>
-            </w:r>
-            <w:proofErr w:type="spellEnd"/>
-            <w:r>
-              <w:rPr>
-                <w:sz w:val="20"/>
-                <w:szCs w:val="20"/>
-              </w:rPr>
-              <w:t xml:space="preserve"> un </w:t>
-            </w:r>
-            <w:proofErr w:type="spellStart"/>
-            <w:r>
-              <w:rPr>
-                <w:sz w:val="20"/>
-                <w:szCs w:val="20"/>
-              </w:rPr>
-              <w:t>mensaje</w:t>
-            </w:r>
-            <w:proofErr w:type="spellEnd"/>
-            <w:r>
-              <w:rPr>
-                <w:sz w:val="20"/>
-                <w:szCs w:val="20"/>
-              </w:rPr>
-              <w:t xml:space="preserve"> de </w:t>
-            </w:r>
-            <w:proofErr w:type="spellStart"/>
-            <w:r>
-              <w:rPr>
-                <w:sz w:val="20"/>
-                <w:szCs w:val="20"/>
-              </w:rPr>
-              <w:t>éxito</w:t>
-            </w:r>
-            <w:proofErr w:type="spellEnd"/>
-            <w:r>
-              <w:rPr>
-                <w:sz w:val="20"/>
-                <w:szCs w:val="20"/>
-              </w:rPr>
-              <w:t>.</w:t>
+              <w:t>4. Validar que se muestre un mensaje de éxito.</w:t>
             </w:r>
           </w:p>
         </w:tc>
@@ -27273,7 +25213,6 @@
                 <w:szCs w:val="20"/>
               </w:rPr>
             </w:pPr>
-            <w:proofErr w:type="spellStart"/>
             <w:r>
               <w:rPr>
                 <w:sz w:val="20"/>
@@ -27281,7 +25220,6 @@
               </w:rPr>
               <w:t>Pendiente</w:t>
             </w:r>
-            <w:proofErr w:type="spellEnd"/>
           </w:p>
           <w:p>
             <w:pPr>
@@ -27487,7 +25425,6 @@
                 <w:szCs w:val="20"/>
               </w:rPr>
             </w:pPr>
-            <w:proofErr w:type="spellStart"/>
             <w:r>
               <w:rPr>
                 <w:sz w:val="20"/>
@@ -27495,7 +25432,6 @@
               </w:rPr>
               <w:t>Pendiente</w:t>
             </w:r>
-            <w:proofErr w:type="spellEnd"/>
           </w:p>
           <w:p>
             <w:pPr>
@@ -27651,39 +25587,7 @@
                 <w:sz w:val="20"/>
                 <w:szCs w:val="20"/>
               </w:rPr>
-              <w:t xml:space="preserve">4. </w:t>
-            </w:r>
-            <w:proofErr w:type="spellStart"/>
-            <w:r>
-              <w:rPr>
-                <w:sz w:val="20"/>
-                <w:szCs w:val="20"/>
-              </w:rPr>
-              <w:t>Verificar</w:t>
-            </w:r>
-            <w:proofErr w:type="spellEnd"/>
-            <w:r>
-              <w:rPr>
-                <w:sz w:val="20"/>
-                <w:szCs w:val="20"/>
-              </w:rPr>
-              <w:t xml:space="preserve"> que la BD se </w:t>
-            </w:r>
-            <w:proofErr w:type="spellStart"/>
-            <w:r>
-              <w:rPr>
-                <w:sz w:val="20"/>
-                <w:szCs w:val="20"/>
-              </w:rPr>
-              <w:t>actualiza</w:t>
-            </w:r>
-            <w:proofErr w:type="spellEnd"/>
-            <w:r>
-              <w:rPr>
-                <w:sz w:val="20"/>
-                <w:szCs w:val="20"/>
-              </w:rPr>
-              <w:t>.</w:t>
+              <w:t>4. Verificar que la BD se actualiza.</w:t>
             </w:r>
           </w:p>
         </w:tc>
@@ -27720,25 +25624,7 @@
                 <w:szCs w:val="20"/>
                 <w:lang w:val="es-CR"/>
               </w:rPr>
-              <w:t xml:space="preserve">La medida se actualiza en </w:t>
-            </w:r>
-            <w:proofErr w:type="spellStart"/>
-            <w:r>
-              <w:rPr>
-                <w:sz w:val="20"/>
-                <w:szCs w:val="20"/>
-                <w:lang w:val="es-CR"/>
-              </w:rPr>
-              <w:t>tbMeasurement</w:t>
-            </w:r>
-            <w:proofErr w:type="spellEnd"/>
-            <w:r>
-              <w:rPr>
-                <w:sz w:val="20"/>
-                <w:szCs w:val="20"/>
-                <w:lang w:val="es-CR"/>
-              </w:rPr>
-              <w:t xml:space="preserve"> y se muestra un mensaje de éxito.</w:t>
+              <w:t>La medida se actualiza en tbMeasurement y se muestra un mensaje de éxito.</w:t>
             </w:r>
           </w:p>
         </w:tc>
@@ -27768,21 +25654,12 @@
                 <w:szCs w:val="20"/>
               </w:rPr>
             </w:pPr>
-            <w:proofErr w:type="spellStart"/>
-            <w:r>
-              <w:rPr>
-                <w:sz w:val="20"/>
-                <w:szCs w:val="20"/>
-              </w:rPr>
-              <w:t>Pendiente</w:t>
-            </w:r>
-            <w:proofErr w:type="spellEnd"/>
-            <w:r>
-              <w:rPr>
-                <w:sz w:val="20"/>
-                <w:szCs w:val="20"/>
-              </w:rPr>
-              <w:t xml:space="preserve"> </w:t>
+            <w:r>
+              <w:rPr>
+                <w:sz w:val="20"/>
+                <w:szCs w:val="20"/>
+              </w:rPr>
+              <w:t xml:space="preserve">Pendiente </w:t>
             </w:r>
           </w:p>
           <w:p>
@@ -27990,7 +25867,6 @@
                 <w:szCs w:val="20"/>
               </w:rPr>
             </w:pPr>
-            <w:proofErr w:type="spellStart"/>
             <w:r>
               <w:rPr>
                 <w:sz w:val="20"/>
@@ -27998,7 +25874,6 @@
               </w:rPr>
               <w:t>Pendiente</w:t>
             </w:r>
-            <w:proofErr w:type="spellEnd"/>
           </w:p>
           <w:p>
             <w:pPr>
@@ -28205,7 +26080,6 @@
                 <w:szCs w:val="20"/>
               </w:rPr>
             </w:pPr>
-            <w:proofErr w:type="spellStart"/>
             <w:r>
               <w:rPr>
                 <w:sz w:val="20"/>
@@ -28213,7 +26087,6 @@
               </w:rPr>
               <w:t>Pendiente</w:t>
             </w:r>
-            <w:proofErr w:type="spellEnd"/>
           </w:p>
           <w:p>
             <w:pPr>
@@ -28458,7 +26331,6 @@
                 <w:szCs w:val="20"/>
               </w:rPr>
             </w:pPr>
-            <w:proofErr w:type="spellStart"/>
             <w:r>
               <w:rPr>
                 <w:sz w:val="20"/>
@@ -28466,7 +26338,6 @@
               </w:rPr>
               <w:t>Pendiente</w:t>
             </w:r>
-            <w:proofErr w:type="spellEnd"/>
           </w:p>
           <w:p>
             <w:pPr>
@@ -28673,7 +26544,6 @@
                 <w:szCs w:val="20"/>
               </w:rPr>
             </w:pPr>
-            <w:proofErr w:type="spellStart"/>
             <w:r>
               <w:rPr>
                 <w:sz w:val="20"/>
@@ -28681,7 +26551,6 @@
               </w:rPr>
               <w:t>Pendiente</w:t>
             </w:r>
-            <w:proofErr w:type="spellEnd"/>
           </w:p>
           <w:p>
             <w:pPr>
@@ -28888,7 +26757,6 @@
                 <w:szCs w:val="20"/>
               </w:rPr>
             </w:pPr>
-            <w:proofErr w:type="spellStart"/>
             <w:r>
               <w:rPr>
                 <w:sz w:val="20"/>
@@ -28896,7 +26764,6 @@
               </w:rPr>
               <w:t>Pendiente</w:t>
             </w:r>
-            <w:proofErr w:type="spellEnd"/>
           </w:p>
           <w:p>
             <w:pPr>
@@ -29103,7 +26970,6 @@
                 <w:szCs w:val="20"/>
               </w:rPr>
             </w:pPr>
-            <w:proofErr w:type="spellStart"/>
             <w:r>
               <w:rPr>
                 <w:sz w:val="20"/>
@@ -29111,7 +26977,6 @@
               </w:rPr>
               <w:t>Pendiente</w:t>
             </w:r>
-            <w:proofErr w:type="spellEnd"/>
           </w:p>
           <w:p>
             <w:pPr>
@@ -29318,7 +27183,6 @@
                 <w:szCs w:val="20"/>
               </w:rPr>
             </w:pPr>
-            <w:proofErr w:type="spellStart"/>
             <w:r>
               <w:rPr>
                 <w:sz w:val="20"/>
@@ -29326,7 +27190,6 @@
               </w:rPr>
               <w:t>Pendiente</w:t>
             </w:r>
-            <w:proofErr w:type="spellEnd"/>
           </w:p>
           <w:p>
             <w:pPr>
@@ -29579,7 +27442,6 @@
                 <w:szCs w:val="20"/>
               </w:rPr>
             </w:pPr>
-            <w:proofErr w:type="spellStart"/>
             <w:r>
               <w:rPr>
                 <w:sz w:val="20"/>
@@ -29587,7 +27449,6 @@
               </w:rPr>
               <w:t>Pendiente</w:t>
             </w:r>
-            <w:proofErr w:type="spellEnd"/>
           </w:p>
         </w:tc>
       </w:tr>
@@ -29816,7 +27677,6 @@
                 <w:szCs w:val="20"/>
               </w:rPr>
             </w:pPr>
-            <w:proofErr w:type="spellStart"/>
             <w:r>
               <w:rPr>
                 <w:sz w:val="20"/>
@@ -29824,7 +27684,6 @@
               </w:rPr>
               <w:t>Pendiente</w:t>
             </w:r>
-            <w:proofErr w:type="spellEnd"/>
           </w:p>
         </w:tc>
       </w:tr>
@@ -30053,7 +27912,6 @@
                 <w:szCs w:val="20"/>
               </w:rPr>
             </w:pPr>
-            <w:proofErr w:type="spellStart"/>
             <w:r>
               <w:rPr>
                 <w:sz w:val="20"/>
@@ -30061,7 +27919,6 @@
               </w:rPr>
               <w:t>Pendiente</w:t>
             </w:r>
-            <w:proofErr w:type="spellEnd"/>
           </w:p>
         </w:tc>
       </w:tr>
@@ -30290,7 +28147,6 @@
                 <w:szCs w:val="20"/>
               </w:rPr>
             </w:pPr>
-            <w:proofErr w:type="spellStart"/>
             <w:r>
               <w:rPr>
                 <w:sz w:val="20"/>
@@ -30298,7 +28154,6 @@
               </w:rPr>
               <w:t>Pendiente</w:t>
             </w:r>
-            <w:proofErr w:type="spellEnd"/>
           </w:p>
         </w:tc>
       </w:tr>
@@ -30526,7 +28381,6 @@
                 <w:szCs w:val="20"/>
               </w:rPr>
             </w:pPr>
-            <w:proofErr w:type="spellStart"/>
             <w:r>
               <w:rPr>
                 <w:sz w:val="20"/>
@@ -30534,7 +28388,6 @@
               </w:rPr>
               <w:t>Pendiente</w:t>
             </w:r>
-            <w:proofErr w:type="spellEnd"/>
           </w:p>
         </w:tc>
       </w:tr>
@@ -30591,63 +28444,13 @@
                 <w:szCs w:val="20"/>
               </w:rPr>
             </w:pPr>
-            <w:proofErr w:type="spellStart"/>
-            <w:r>
-              <w:rPr>
-                <w:sz w:val="20"/>
-                <w:szCs w:val="20"/>
-              </w:rPr>
-              <w:t>Visualizar</w:t>
-            </w:r>
-            <w:proofErr w:type="spellEnd"/>
-            <w:r>
-              <w:rPr>
-                <w:sz w:val="20"/>
-                <w:szCs w:val="20"/>
-              </w:rPr>
-              <w:t xml:space="preserve"> </w:t>
-            </w:r>
-            <w:proofErr w:type="spellStart"/>
-            <w:r>
-              <w:rPr>
-                <w:sz w:val="20"/>
-                <w:szCs w:val="20"/>
-              </w:rPr>
-              <w:t>medidas</w:t>
-            </w:r>
-            <w:proofErr w:type="spellEnd"/>
-            <w:r>
-              <w:rPr>
-                <w:sz w:val="20"/>
-                <w:szCs w:val="20"/>
-              </w:rPr>
-              <w:t xml:space="preserve"> </w:t>
-            </w:r>
-            <w:proofErr w:type="spellStart"/>
-            <w:r>
-              <w:rPr>
-                <w:sz w:val="20"/>
-                <w:szCs w:val="20"/>
-              </w:rPr>
-              <w:t>corporales</w:t>
-            </w:r>
-            <w:proofErr w:type="spellEnd"/>
-            <w:r>
-              <w:rPr>
-                <w:sz w:val="20"/>
-                <w:szCs w:val="20"/>
-              </w:rPr>
-              <w:t xml:space="preserve"> </w:t>
-            </w:r>
-            <w:proofErr w:type="spellStart"/>
-            <w:r>
-              <w:rPr>
-                <w:sz w:val="20"/>
-                <w:szCs w:val="20"/>
-              </w:rPr>
-              <w:t>registradas</w:t>
-            </w:r>
-            <w:proofErr w:type="spellEnd"/>
+            <w:r>
+              <w:rPr>
+                <w:sz w:val="20"/>
+                <w:szCs w:val="20"/>
+              </w:rPr>
+              <w:t>Visualizar medidas corporales registradas</w:t>
+            </w:r>
           </w:p>
         </w:tc>
         <w:tc>
@@ -30770,7 +28573,6 @@
                 <w:szCs w:val="20"/>
               </w:rPr>
             </w:pPr>
-            <w:proofErr w:type="spellStart"/>
             <w:r>
               <w:rPr>
                 <w:sz w:val="20"/>
@@ -30778,7 +28580,6 @@
               </w:rPr>
               <w:t>Pendiente</w:t>
             </w:r>
-            <w:proofErr w:type="spellEnd"/>
           </w:p>
         </w:tc>
       </w:tr>
@@ -30835,31 +28636,13 @@
                 <w:szCs w:val="20"/>
               </w:rPr>
             </w:pPr>
-            <w:proofErr w:type="spellStart"/>
-            <w:r>
-              <w:rPr>
-                <w:sz w:val="20"/>
-                <w:szCs w:val="20"/>
-              </w:rPr>
-              <w:t>Navegación</w:t>
-            </w:r>
-            <w:proofErr w:type="spellEnd"/>
-            <w:r>
-              <w:rPr>
-                <w:sz w:val="20"/>
-                <w:szCs w:val="20"/>
-              </w:rPr>
-              <w:t xml:space="preserve"> entre </w:t>
-            </w:r>
-            <w:proofErr w:type="spellStart"/>
-            <w:r>
-              <w:rPr>
-                <w:sz w:val="20"/>
-                <w:szCs w:val="20"/>
-              </w:rPr>
-              <w:t>clientes</w:t>
-            </w:r>
-            <w:proofErr w:type="spellEnd"/>
+            <w:r>
+              <w:rPr>
+                <w:sz w:val="20"/>
+                <w:szCs w:val="20"/>
+              </w:rPr>
+              <w:t>Navegación entre clientes</w:t>
+            </w:r>
           </w:p>
         </w:tc>
         <w:tc>
@@ -31002,7 +28785,6 @@
                 <w:szCs w:val="20"/>
               </w:rPr>
             </w:pPr>
-            <w:proofErr w:type="spellStart"/>
             <w:r>
               <w:rPr>
                 <w:sz w:val="20"/>
@@ -31010,7 +28792,6 @@
               </w:rPr>
               <w:t>Pendiente</w:t>
             </w:r>
-            <w:proofErr w:type="spellEnd"/>
           </w:p>
         </w:tc>
       </w:tr>
@@ -31218,7 +28999,6 @@
                 <w:szCs w:val="20"/>
               </w:rPr>
             </w:pPr>
-            <w:proofErr w:type="spellStart"/>
             <w:r>
               <w:rPr>
                 <w:sz w:val="20"/>
@@ -31226,7 +29006,6 @@
               </w:rPr>
               <w:t>Pendiente</w:t>
             </w:r>
-            <w:proofErr w:type="spellEnd"/>
           </w:p>
         </w:tc>
       </w:tr>
@@ -31494,7 +29273,6 @@
                 <w:szCs w:val="20"/>
               </w:rPr>
             </w:pPr>
-            <w:proofErr w:type="spellStart"/>
             <w:r>
               <w:rPr>
                 <w:sz w:val="20"/>
@@ -31502,7 +29280,6 @@
               </w:rPr>
               <w:t>Pendiente</w:t>
             </w:r>
-            <w:proofErr w:type="spellEnd"/>
           </w:p>
         </w:tc>
       </w:tr>
@@ -31768,7 +29545,6 @@
                 <w:szCs w:val="20"/>
               </w:rPr>
             </w:pPr>
-            <w:proofErr w:type="spellStart"/>
             <w:r>
               <w:rPr>
                 <w:sz w:val="20"/>
@@ -31776,7 +29552,6 @@
               </w:rPr>
               <w:t>Pendiente</w:t>
             </w:r>
-            <w:proofErr w:type="spellEnd"/>
           </w:p>
         </w:tc>
       </w:tr>
@@ -32024,7 +29799,6 @@
                 <w:szCs w:val="20"/>
               </w:rPr>
             </w:pPr>
-            <w:proofErr w:type="spellStart"/>
             <w:r>
               <w:rPr>
                 <w:sz w:val="20"/>
@@ -32032,7 +29806,6 @@
               </w:rPr>
               <w:t>Pendiente</w:t>
             </w:r>
-            <w:proofErr w:type="spellEnd"/>
           </w:p>
         </w:tc>
       </w:tr>
@@ -32271,7 +30044,6 @@
                 <w:szCs w:val="20"/>
               </w:rPr>
             </w:pPr>
-            <w:proofErr w:type="spellStart"/>
             <w:r>
               <w:rPr>
                 <w:sz w:val="20"/>
@@ -32279,7 +30051,6 @@
               </w:rPr>
               <w:t>Pendiente</w:t>
             </w:r>
-            <w:proofErr w:type="spellEnd"/>
           </w:p>
         </w:tc>
       </w:tr>
@@ -32342,17 +30113,8 @@
                 <w:sz w:val="20"/>
                 <w:szCs w:val="20"/>
               </w:rPr>
-              <w:t xml:space="preserve">Leer Plantilla de </w:t>
-            </w:r>
-            <w:proofErr w:type="spellStart"/>
-            <w:r>
-              <w:rPr>
-                <w:sz w:val="20"/>
-                <w:szCs w:val="20"/>
-              </w:rPr>
-              <w:t>Notificación</w:t>
-            </w:r>
-            <w:proofErr w:type="spellEnd"/>
+              <w:t>Leer Plantilla de Notificación</w:t>
+            </w:r>
           </w:p>
         </w:tc>
         <w:tc>
@@ -32515,7 +30277,6 @@
                 <w:szCs w:val="20"/>
               </w:rPr>
             </w:pPr>
-            <w:proofErr w:type="spellStart"/>
             <w:r>
               <w:rPr>
                 <w:sz w:val="20"/>
@@ -32523,7 +30284,6 @@
               </w:rPr>
               <w:t>Pendiente</w:t>
             </w:r>
-            <w:proofErr w:type="spellEnd"/>
           </w:p>
         </w:tc>
       </w:tr>
@@ -32586,17 +30346,8 @@
                 <w:sz w:val="20"/>
                 <w:szCs w:val="20"/>
               </w:rPr>
-              <w:t xml:space="preserve">Crear Plantilla de </w:t>
-            </w:r>
-            <w:proofErr w:type="spellStart"/>
-            <w:r>
-              <w:rPr>
-                <w:sz w:val="20"/>
-                <w:szCs w:val="20"/>
-              </w:rPr>
-              <w:t>Notificación</w:t>
-            </w:r>
-            <w:proofErr w:type="spellEnd"/>
+              <w:t>Crear Plantilla de Notificación</w:t>
+            </w:r>
           </w:p>
         </w:tc>
         <w:tc>
@@ -32838,7 +30589,6 @@
                 <w:szCs w:val="20"/>
               </w:rPr>
             </w:pPr>
-            <w:proofErr w:type="spellStart"/>
             <w:r>
               <w:rPr>
                 <w:sz w:val="20"/>
@@ -32846,7 +30596,6 @@
               </w:rPr>
               <w:t>Pendiente</w:t>
             </w:r>
-            <w:proofErr w:type="spellEnd"/>
           </w:p>
         </w:tc>
       </w:tr>
@@ -32964,36 +30713,7 @@
           <w:sz w:val="24"/>
           <w:szCs w:val="24"/>
         </w:rPr>
-        <w:t xml:space="preserve">No </w:t>
-      </w:r>
-      <w:proofErr w:type="spellStart"/>
-      <w:r>
-        <w:rPr>
-          <w:bCs/>
-          <w:color w:val="FF0000"/>
-          <w:sz w:val="24"/>
-          <w:szCs w:val="24"/>
-        </w:rPr>
-        <w:t>aplica</w:t>
-      </w:r>
-      <w:proofErr w:type="spellEnd"/>
-      <w:r>
-        <w:rPr>
-          <w:bCs/>
-          <w:color w:val="FF0000"/>
-          <w:sz w:val="24"/>
-          <w:szCs w:val="24"/>
-        </w:rPr>
-        <w:t>.</w:t>
-      </w:r>
-      <w:r>
-        <w:rPr>
-          <w:bCs/>
-          <w:color w:val="FF0000"/>
-          <w:sz w:val="24"/>
-          <w:szCs w:val="24"/>
-        </w:rPr>
-        <w:t xml:space="preserve"> </w:t>
+        <w:t xml:space="preserve">No aplica. </w:t>
       </w:r>
     </w:p>
     <w:p>
@@ -33058,27 +30778,7 @@
           <w:sz w:val="24"/>
           <w:szCs w:val="24"/>
         </w:rPr>
-        <w:t xml:space="preserve">No </w:t>
-      </w:r>
-      <w:proofErr w:type="spellStart"/>
-      <w:r>
-        <w:rPr>
-          <w:bCs/>
-          <w:color w:val="FF0000"/>
-          <w:sz w:val="24"/>
-          <w:szCs w:val="24"/>
-        </w:rPr>
-        <w:t>aplica</w:t>
-      </w:r>
-      <w:proofErr w:type="spellEnd"/>
-      <w:r>
-        <w:rPr>
-          <w:bCs/>
-          <w:color w:val="FF0000"/>
-          <w:sz w:val="24"/>
-          <w:szCs w:val="24"/>
-        </w:rPr>
-        <w:t xml:space="preserve">. </w:t>
+        <w:t xml:space="preserve">No aplica. </w:t>
       </w:r>
     </w:p>
     <w:p>

</xml_diff>